<commit_message>
Replace horizontal image with the latest
</commit_message>
<xml_diff>
--- a/toolkit/assessment-strategy/assessment-strategy-template.docx
+++ b/toolkit/assessment-strategy/assessment-strategy-template.docx
@@ -1,6 +1,6 @@
 
 <file path=word/document.xml><?xml version="1.0" encoding="utf-8"?>
-<w:document xmlns:wpc="http://schemas.microsoft.com/office/word/2010/wordprocessingCanvas" xmlns:cx="http://schemas.microsoft.com/office/drawing/2014/chartex" xmlns:cx1="http://schemas.microsoft.com/office/drawing/2015/9/8/chartex" xmlns:mc="http://schemas.openxmlformats.org/markup-compatibility/2006" xmlns:o="urn:schemas-microsoft-com:office:office" xmlns:r="http://schemas.openxmlformats.org/officeDocument/2006/relationships" xmlns:m="http://schemas.openxmlformats.org/officeDocument/2006/math" xmlns:v="urn:schemas-microsoft-com:vml" xmlns:wp14="http://schemas.microsoft.com/office/word/2010/wordprocessingDrawing" xmlns:wp="http://schemas.openxmlformats.org/drawingml/2006/wordprocessingDrawing" xmlns:w10="urn:schemas-microsoft-com:office:word" xmlns:w="http://schemas.openxmlformats.org/wordprocessingml/2006/main" xmlns:w14="http://schemas.microsoft.com/office/word/2010/wordml" xmlns:w15="http://schemas.microsoft.com/office/word/2012/wordml" xmlns:w16se="http://schemas.microsoft.com/office/word/2015/wordml/symex" xmlns:wpg="http://schemas.microsoft.com/office/word/2010/wordprocessingGroup" xmlns:wpi="http://schemas.microsoft.com/office/word/2010/wordprocessingInk" xmlns:wne="http://schemas.microsoft.com/office/word/2006/wordml" xmlns:wps="http://schemas.microsoft.com/office/word/2010/wordprocessingShape" mc:Ignorable="w14 w15 w16se wp14">
+<w:document xmlns:wpc="http://schemas.microsoft.com/office/word/2010/wordprocessingCanvas" xmlns:cx="http://schemas.microsoft.com/office/drawing/2014/chartex" xmlns:cx1="http://schemas.microsoft.com/office/drawing/2015/9/8/chartex" xmlns:cx2="http://schemas.microsoft.com/office/drawing/2015/10/21/chartex" xmlns:cx3="http://schemas.microsoft.com/office/drawing/2016/5/9/chartex" xmlns:cx4="http://schemas.microsoft.com/office/drawing/2016/5/10/chartex" xmlns:cx5="http://schemas.microsoft.com/office/drawing/2016/5/11/chartex" xmlns:cx6="http://schemas.microsoft.com/office/drawing/2016/5/12/chartex" xmlns:cx7="http://schemas.microsoft.com/office/drawing/2016/5/13/chartex" xmlns:cx8="http://schemas.microsoft.com/office/drawing/2016/5/14/chartex" xmlns:mc="http://schemas.openxmlformats.org/markup-compatibility/2006" xmlns:aink="http://schemas.microsoft.com/office/drawing/2016/ink" xmlns:am3d="http://schemas.microsoft.com/office/drawing/2017/model3d" xmlns:o="urn:schemas-microsoft-com:office:office" xmlns:r="http://schemas.openxmlformats.org/officeDocument/2006/relationships" xmlns:m="http://schemas.openxmlformats.org/officeDocument/2006/math" xmlns:v="urn:schemas-microsoft-com:vml" xmlns:wp14="http://schemas.microsoft.com/office/word/2010/wordprocessingDrawing" xmlns:wp="http://schemas.openxmlformats.org/drawingml/2006/wordprocessingDrawing" xmlns:w10="urn:schemas-microsoft-com:office:word" xmlns:w="http://schemas.openxmlformats.org/wordprocessingml/2006/main" xmlns:w14="http://schemas.microsoft.com/office/word/2010/wordml" xmlns:w15="http://schemas.microsoft.com/office/word/2012/wordml" xmlns:w16cid="http://schemas.microsoft.com/office/word/2016/wordml/cid" xmlns:w16se="http://schemas.microsoft.com/office/word/2015/wordml/symex" xmlns:wpg="http://schemas.microsoft.com/office/word/2010/wordprocessingGroup" xmlns:wpi="http://schemas.microsoft.com/office/word/2010/wordprocessingInk" xmlns:wne="http://schemas.microsoft.com/office/word/2006/wordml" xmlns:wps="http://schemas.microsoft.com/office/word/2010/wordprocessingShape" mc:Ignorable="w14 w15 w16se w16cid wp14">
   <w:body>
     <w:p>
       <w:pPr>
@@ -210,28 +210,49 @@
     </w:p>
     <w:p>
       <w:pPr>
-        <w:shd w:val="clear" w:color="auto" w:fill="FFFFFF"/>
-        <w:spacing w:after="240" w:line="240" w:lineRule="auto"/>
-        <w:rPr>
-          <w:rFonts w:ascii="Segoe UI" w:eastAsia="Times New Roman" w:hAnsi="Segoe UI" w:cs="Segoe UI"/>
-          <w:color w:val="24292E"/>
-          <w:sz w:val="24"/>
-          <w:szCs w:val="24"/>
-        </w:rPr>
-      </w:pPr>
-      <w:r>
-        <w:rPr>
-          <w:rFonts w:ascii="Segoe UI" w:eastAsia="Times New Roman" w:hAnsi="Segoe UI" w:cs="Segoe UI"/>
+        <w:spacing w:after="0" w:line="240" w:lineRule="auto"/>
+        <w:rPr>
+          <w:rFonts w:ascii="Times New Roman" w:eastAsia="Times New Roman" w:hAnsi="Times New Roman" w:cs="Times New Roman"/>
+          <w:sz w:val="24"/>
+          <w:szCs w:val="24"/>
+        </w:rPr>
+      </w:pPr>
+      <w:r>
+        <w:rPr>
+          <w:rFonts w:ascii="Times New Roman" w:eastAsia="Times New Roman" w:hAnsi="Times New Roman" w:cs="Times New Roman"/>
+          <w:sz w:val="24"/>
+          <w:szCs w:val="24"/>
+        </w:rPr>
+        <w:fldChar w:fldCharType="begin"/>
+      </w:r>
+      <w:r>
+        <w:rPr>
+          <w:rFonts w:ascii="Times New Roman" w:eastAsia="Times New Roman" w:hAnsi="Times New Roman" w:cs="Times New Roman"/>
+          <w:sz w:val="24"/>
+          <w:szCs w:val="24"/>
+        </w:rPr>
+        <w:instrText xml:space="preserve"> INCLUDEPICTURE "https://raw.githubusercontent.com/usds/OPM_pilot/master/pilot-guides/assessment-process-horiz.png?token=AJSR3DCLJM5LYGG4BDG6FPS5P7JHW" \* MERGEFORMATINET </w:instrText>
+      </w:r>
+      <w:r>
+        <w:rPr>
+          <w:rFonts w:ascii="Times New Roman" w:eastAsia="Times New Roman" w:hAnsi="Times New Roman" w:cs="Times New Roman"/>
+          <w:sz w:val="24"/>
+          <w:szCs w:val="24"/>
+        </w:rPr>
+        <w:fldChar w:fldCharType="separate"/>
+      </w:r>
+      <w:r>
+        <w:rPr>
+          <w:rFonts w:ascii="Times New Roman" w:eastAsia="Times New Roman" w:hAnsi="Times New Roman" w:cs="Times New Roman"/>
           <w:noProof/>
-          <w:color w:val="24292E"/>
           <w:sz w:val="24"/>
           <w:szCs w:val="24"/>
         </w:rPr>
         <w:drawing>
-          <wp:inline distT="0" distB="0" distL="0" distR="0">
-            <wp:extent cx="5943600" cy="2037445"/>
-            <wp:effectExtent l="0" t="0" r="0" b="1270"/>
-            <wp:docPr id="2" name="Picture 2" descr="C:\Users\grosser_sf\Work Folders\Downloads\v3 - Martha's edits v3 horiz (2).png"/>
+          <wp:inline distT="0" distB="0" distL="0" distR="0" wp14:anchorId="26C2035C" wp14:editId="3CC96352">
+            <wp:extent cx="5943600" cy="2042795"/>
+            <wp:effectExtent l="0" t="0" r="0" b="1905"/>
+            <wp:docPr id="1" name="Picture 1"/>
             <wp:cNvGraphicFramePr>
               <a:graphicFrameLocks xmlns:a="http://schemas.openxmlformats.org/drawingml/2006/main" noChangeAspect="1"/>
             </wp:cNvGraphicFramePr>
@@ -239,7 +260,7 @@
               <a:graphicData uri="http://schemas.openxmlformats.org/drawingml/2006/picture">
                 <pic:pic xmlns:pic="http://schemas.openxmlformats.org/drawingml/2006/picture">
                   <pic:nvPicPr>
-                    <pic:cNvPr id="0" name="Picture 3" descr="C:\Users\grosser_sf\Work Folders\Downloads\v3 - Martha's edits v3 horiz (2).png"/>
+                    <pic:cNvPr id="0" name="Picture 1"/>
                     <pic:cNvPicPr>
                       <a:picLocks noChangeAspect="1" noChangeArrowheads="1"/>
                     </pic:cNvPicPr>
@@ -260,7 +281,7 @@
                   <pic:spPr bwMode="auto">
                     <a:xfrm>
                       <a:off x="0" y="0"/>
-                      <a:ext cx="5943600" cy="2037445"/>
+                      <a:ext cx="5943600" cy="2042795"/>
                     </a:xfrm>
                     <a:prstGeom prst="rect">
                       <a:avLst/>
@@ -276,6 +297,14 @@
           </wp:inline>
         </w:drawing>
       </w:r>
+      <w:r>
+        <w:rPr>
+          <w:rFonts w:ascii="Times New Roman" w:eastAsia="Times New Roman" w:hAnsi="Times New Roman" w:cs="Times New Roman"/>
+          <w:sz w:val="24"/>
+          <w:szCs w:val="24"/>
+        </w:rPr>
+        <w:fldChar w:fldCharType="end"/>
+      </w:r>
       <w:bookmarkStart w:id="0" w:name="_GoBack"/>
       <w:bookmarkEnd w:id="0"/>
     </w:p>
@@ -436,7 +465,7 @@
           <w:sz w:val="24"/>
           <w:szCs w:val="24"/>
         </w:rPr>
-        <w:t xml:space="preserve"> positions across multiple parentheticals. They will share SMEs across the parentheticals to determine which core competencies are required for </w:t>
+        <w:t xml:space="preserve"> positions across multiple parentheticals. They will share SMEs across the parentheticals to determine which core competencies are required for all positions. In addition, the SMEs for each parenthetical will develop one additional </w:t>
       </w:r>
       <w:r>
         <w:rPr>
@@ -446,7 +475,7 @@
           <w:szCs w:val="24"/>
         </w:rPr>
         <w:lastRenderedPageBreak/>
-        <w:t>all positions. In addition, the SMEs for each parenthetical will develop one additional competency, required proficiency level, and interview questions (one each for breadth and depth interviews) required for that parenthetical.</w:t>
+        <w:t>competency, required proficiency level, and interview questions (one each for breadth and depth interviews) required for that parenthetical.</w:t>
       </w:r>
     </w:p>
     <w:p>
@@ -833,28 +862,28 @@
           <w:sz w:val="30"/>
           <w:szCs w:val="30"/>
         </w:rPr>
+        <w:t>HR Resume Review</w:t>
+      </w:r>
+    </w:p>
+    <w:p>
+      <w:pPr>
+        <w:shd w:val="clear" w:color="auto" w:fill="FFFFFF"/>
+        <w:spacing w:after="240" w:line="240" w:lineRule="auto"/>
+        <w:rPr>
+          <w:rFonts w:ascii="Segoe UI" w:eastAsia="Times New Roman" w:hAnsi="Segoe UI" w:cs="Segoe UI"/>
+          <w:color w:val="24292E"/>
+          <w:sz w:val="24"/>
+          <w:szCs w:val="24"/>
+        </w:rPr>
+      </w:pPr>
+      <w:r>
+        <w:rPr>
+          <w:rFonts w:ascii="Segoe UI" w:eastAsia="Times New Roman" w:hAnsi="Segoe UI" w:cs="Segoe UI"/>
+          <w:color w:val="24292E"/>
+          <w:sz w:val="24"/>
+          <w:szCs w:val="24"/>
+        </w:rPr>
         <w:lastRenderedPageBreak/>
-        <w:t>HR Resume Review</w:t>
-      </w:r>
-    </w:p>
-    <w:p>
-      <w:pPr>
-        <w:shd w:val="clear" w:color="auto" w:fill="FFFFFF"/>
-        <w:spacing w:after="240" w:line="240" w:lineRule="auto"/>
-        <w:rPr>
-          <w:rFonts w:ascii="Segoe UI" w:eastAsia="Times New Roman" w:hAnsi="Segoe UI" w:cs="Segoe UI"/>
-          <w:color w:val="24292E"/>
-          <w:sz w:val="24"/>
-          <w:szCs w:val="24"/>
-        </w:rPr>
-      </w:pPr>
-      <w:r>
-        <w:rPr>
-          <w:rFonts w:ascii="Segoe UI" w:eastAsia="Times New Roman" w:hAnsi="Segoe UI" w:cs="Segoe UI"/>
-          <w:color w:val="24292E"/>
-          <w:sz w:val="24"/>
-          <w:szCs w:val="24"/>
-        </w:rPr>
         <w:t>When the SME resume review is complete, HR will not be conducting a separate qualifications review to validate the SME decision. HR will instead ensure SMEs have provided necessary justification, as per the Resume Review Instructions document and SME resume review training. If any documentation is lacking, HR will work to ensure SMEs complete their notes.</w:t>
       </w:r>
     </w:p>
@@ -1030,7 +1059,6 @@
           <w:sz w:val="24"/>
           <w:szCs w:val="24"/>
         </w:rPr>
-        <w:lastRenderedPageBreak/>
         <w:t>The SME assessing the applicant will provide an assessment rating based on the competencies and proficiency levels in the Rating Guide provided in the Appendix.</w:t>
       </w:r>
     </w:p>
@@ -1078,6 +1106,7 @@
           <w:sz w:val="24"/>
           <w:szCs w:val="24"/>
         </w:rPr>
+        <w:lastRenderedPageBreak/>
         <w:t>After each interview round, HR will review each SME's analysis within the interview template to ensure the SME provided the necessary justification. If any documentation is lacking, HR will work to ensure SMEs complete their notes. HR will transfer the rating into the final score using the provided transmutation table found in the Rating Guide.</w:t>
       </w:r>
     </w:p>
@@ -1140,7 +1169,7 @@
 </file>
 
 <file path=word/numbering.xml><?xml version="1.0" encoding="utf-8"?>
-<w:numbering xmlns:wpc="http://schemas.microsoft.com/office/word/2010/wordprocessingCanvas" xmlns:cx="http://schemas.microsoft.com/office/drawing/2014/chartex" xmlns:cx1="http://schemas.microsoft.com/office/drawing/2015/9/8/chartex" xmlns:mc="http://schemas.openxmlformats.org/markup-compatibility/2006" xmlns:o="urn:schemas-microsoft-com:office:office" xmlns:r="http://schemas.openxmlformats.org/officeDocument/2006/relationships" xmlns:m="http://schemas.openxmlformats.org/officeDocument/2006/math" xmlns:v="urn:schemas-microsoft-com:vml" xmlns:wp14="http://schemas.microsoft.com/office/word/2010/wordprocessingDrawing" xmlns:wp="http://schemas.openxmlformats.org/drawingml/2006/wordprocessingDrawing" xmlns:w10="urn:schemas-microsoft-com:office:word" xmlns:w="http://schemas.openxmlformats.org/wordprocessingml/2006/main" xmlns:w14="http://schemas.microsoft.com/office/word/2010/wordml" xmlns:w15="http://schemas.microsoft.com/office/word/2012/wordml" xmlns:w16se="http://schemas.microsoft.com/office/word/2015/wordml/symex" xmlns:wpg="http://schemas.microsoft.com/office/word/2010/wordprocessingGroup" xmlns:wpi="http://schemas.microsoft.com/office/word/2010/wordprocessingInk" xmlns:wne="http://schemas.microsoft.com/office/word/2006/wordml" xmlns:wps="http://schemas.microsoft.com/office/word/2010/wordprocessingShape" mc:Ignorable="w14 w15 w16se wp14">
+<w:numbering xmlns:wpc="http://schemas.microsoft.com/office/word/2010/wordprocessingCanvas" xmlns:cx="http://schemas.microsoft.com/office/drawing/2014/chartex" xmlns:cx1="http://schemas.microsoft.com/office/drawing/2015/9/8/chartex" xmlns:cx2="http://schemas.microsoft.com/office/drawing/2015/10/21/chartex" xmlns:cx3="http://schemas.microsoft.com/office/drawing/2016/5/9/chartex" xmlns:cx4="http://schemas.microsoft.com/office/drawing/2016/5/10/chartex" xmlns:cx5="http://schemas.microsoft.com/office/drawing/2016/5/11/chartex" xmlns:cx6="http://schemas.microsoft.com/office/drawing/2016/5/12/chartex" xmlns:cx7="http://schemas.microsoft.com/office/drawing/2016/5/13/chartex" xmlns:cx8="http://schemas.microsoft.com/office/drawing/2016/5/14/chartex" xmlns:mc="http://schemas.openxmlformats.org/markup-compatibility/2006" xmlns:aink="http://schemas.microsoft.com/office/drawing/2016/ink" xmlns:am3d="http://schemas.microsoft.com/office/drawing/2017/model3d" xmlns:o="urn:schemas-microsoft-com:office:office" xmlns:r="http://schemas.openxmlformats.org/officeDocument/2006/relationships" xmlns:m="http://schemas.openxmlformats.org/officeDocument/2006/math" xmlns:v="urn:schemas-microsoft-com:vml" xmlns:wp14="http://schemas.microsoft.com/office/word/2010/wordprocessingDrawing" xmlns:wp="http://schemas.openxmlformats.org/drawingml/2006/wordprocessingDrawing" xmlns:w10="urn:schemas-microsoft-com:office:word" xmlns:w="http://schemas.openxmlformats.org/wordprocessingml/2006/main" xmlns:w14="http://schemas.microsoft.com/office/word/2010/wordml" xmlns:w15="http://schemas.microsoft.com/office/word/2012/wordml" xmlns:w16cid="http://schemas.microsoft.com/office/word/2016/wordml/cid" xmlns:w16se="http://schemas.microsoft.com/office/word/2015/wordml/symex" xmlns:wpg="http://schemas.microsoft.com/office/word/2010/wordprocessingGroup" xmlns:wpi="http://schemas.microsoft.com/office/word/2010/wordprocessingInk" xmlns:wne="http://schemas.microsoft.com/office/word/2006/wordml" xmlns:wps="http://schemas.microsoft.com/office/word/2010/wordprocessingShape" mc:Ignorable="w14 w15 w16se w16cid wp14">
   <w:abstractNum w:abstractNumId="0" w15:restartNumberingAfterBreak="0">
     <w:nsid w:val="77960159"/>
     <w:multiLevelType w:val="multilevel"/>
@@ -1297,7 +1326,7 @@
 </file>
 
 <file path=word/styles.xml><?xml version="1.0" encoding="utf-8"?>
-<w:styles xmlns:mc="http://schemas.openxmlformats.org/markup-compatibility/2006" xmlns:r="http://schemas.openxmlformats.org/officeDocument/2006/relationships" xmlns:w="http://schemas.openxmlformats.org/wordprocessingml/2006/main" xmlns:w14="http://schemas.microsoft.com/office/word/2010/wordml" xmlns:w15="http://schemas.microsoft.com/office/word/2012/wordml" xmlns:w16se="http://schemas.microsoft.com/office/word/2015/wordml/symex" mc:Ignorable="w14 w15 w16se">
+<w:styles xmlns:mc="http://schemas.openxmlformats.org/markup-compatibility/2006" xmlns:r="http://schemas.openxmlformats.org/officeDocument/2006/relationships" xmlns:w="http://schemas.openxmlformats.org/wordprocessingml/2006/main" xmlns:w14="http://schemas.microsoft.com/office/word/2010/wordml" xmlns:w15="http://schemas.microsoft.com/office/word/2012/wordml" xmlns:w16cid="http://schemas.microsoft.com/office/word/2016/wordml/cid" xmlns:w16se="http://schemas.microsoft.com/office/word/2015/wordml/symex" mc:Ignorable="w14 w15 w16se w16cid">
   <w:docDefaults>
     <w:rPrDefault>
       <w:rPr>
@@ -1313,7 +1342,7 @@
       </w:pPr>
     </w:pPrDefault>
   </w:docDefaults>
-  <w:latentStyles w:defLockedState="0" w:defUIPriority="99" w:defSemiHidden="0" w:defUnhideWhenUsed="0" w:defQFormat="0" w:count="371">
+  <w:latentStyles w:defLockedState="0" w:defUIPriority="99" w:defSemiHidden="0" w:defUnhideWhenUsed="0" w:defQFormat="0" w:count="377">
     <w:lsdException w:name="Normal" w:uiPriority="0" w:qFormat="1"/>
     <w:lsdException w:name="heading 1" w:uiPriority="9" w:qFormat="1"/>
     <w:lsdException w:name="heading 2" w:semiHidden="1" w:uiPriority="9" w:unhideWhenUsed="1" w:qFormat="1"/>
@@ -1461,11 +1490,8 @@
     <w:lsdException w:name="Table 3D effects 3" w:semiHidden="1" w:unhideWhenUsed="1"/>
     <w:lsdException w:name="Table Contemporary" w:semiHidden="1" w:unhideWhenUsed="1"/>
     <w:lsdException w:name="Table Elegant" w:semiHidden="1" w:unhideWhenUsed="1"/>
-    <w:lsdException w:name="Table Professional" w:semiHidden="1" w:unhideWhenUsed="1"/>
     <w:lsdException w:name="Table Subtle 1" w:semiHidden="1" w:unhideWhenUsed="1"/>
     <w:lsdException w:name="Table Subtle 2" w:semiHidden="1" w:unhideWhenUsed="1"/>
-    <w:lsdException w:name="Table Web 1" w:semiHidden="1" w:unhideWhenUsed="1"/>
-    <w:lsdException w:name="Table Web 2" w:semiHidden="1" w:unhideWhenUsed="1"/>
     <w:lsdException w:name="Table Web 3" w:semiHidden="1" w:unhideWhenUsed="1"/>
     <w:lsdException w:name="Balloon Text" w:semiHidden="1" w:unhideWhenUsed="1"/>
     <w:lsdException w:name="Table Grid" w:uiPriority="39"/>
@@ -1685,6 +1711,12 @@
     <w:lsdException w:name="List Table 5 Dark Accent 6" w:uiPriority="50"/>
     <w:lsdException w:name="List Table 6 Colorful Accent 6" w:uiPriority="51"/>
     <w:lsdException w:name="List Table 7 Colorful Accent 6" w:uiPriority="52"/>
+    <w:lsdException w:name="Mention" w:semiHidden="1" w:unhideWhenUsed="1"/>
+    <w:lsdException w:name="Smart Hyperlink" w:semiHidden="1" w:unhideWhenUsed="1"/>
+    <w:lsdException w:name="Hashtag" w:semiHidden="1" w:unhideWhenUsed="1"/>
+    <w:lsdException w:name="Unresolved Mention" w:semiHidden="1" w:unhideWhenUsed="1"/>
+    <w:lsdException w:name="Smart Link" w:semiHidden="1" w:unhideWhenUsed="1"/>
+    <w:lsdException w:name="Smart Link Error" w:semiHidden="1" w:unhideWhenUsed="1"/>
   </w:latentStyles>
   <w:style w:type="paragraph" w:default="1" w:styleId="Normal">
     <w:name w:val="Normal"/>

</xml_diff>

<commit_message>
Update "Pilot" to mention SME-QA Process instead
</commit_message>
<xml_diff>
--- a/toolkit/assessment-strategy/assessment-strategy-template.docx
+++ b/toolkit/assessment-strategy/assessment-strategy-template.docx
@@ -101,7 +101,25 @@
           <w:sz w:val="24"/>
           <w:szCs w:val="24"/>
         </w:rPr>
-        <w:t>Understanding the OPM Pilot Process</w:t>
+        <w:t xml:space="preserve">Understanding the </w:t>
+      </w:r>
+      <w:r>
+        <w:rPr>
+          <w:rFonts w:ascii="Segoe UI" w:eastAsia="Times New Roman" w:hAnsi="Segoe UI" w:cs="Segoe UI"/>
+          <w:color w:val="24292E"/>
+          <w:sz w:val="24"/>
+          <w:szCs w:val="24"/>
+        </w:rPr>
+        <w:t>SME-QA</w:t>
+      </w:r>
+      <w:r>
+        <w:rPr>
+          <w:rFonts w:ascii="Segoe UI" w:eastAsia="Times New Roman" w:hAnsi="Segoe UI" w:cs="Segoe UI"/>
+          <w:color w:val="24292E"/>
+          <w:sz w:val="24"/>
+          <w:szCs w:val="24"/>
+        </w:rPr>
+        <w:t xml:space="preserve"> Process</w:t>
       </w:r>
     </w:p>
     <w:p>
@@ -305,8 +323,814 @@
         </w:rPr>
         <w:fldChar w:fldCharType="end"/>
       </w:r>
+    </w:p>
+    <w:p>
+      <w:pPr>
+        <w:shd w:val="clear" w:color="auto" w:fill="FFFFFF"/>
+        <w:spacing w:before="360" w:after="240" w:line="240" w:lineRule="auto"/>
+        <w:outlineLvl w:val="2"/>
+        <w:rPr>
+          <w:rFonts w:ascii="Segoe UI" w:eastAsia="Times New Roman" w:hAnsi="Segoe UI" w:cs="Segoe UI"/>
+          <w:b/>
+          <w:bCs/>
+          <w:color w:val="24292E"/>
+          <w:sz w:val="30"/>
+          <w:szCs w:val="30"/>
+        </w:rPr>
+      </w:pPr>
+      <w:r>
+        <w:rPr>
+          <w:rFonts w:ascii="Segoe UI" w:eastAsia="Times New Roman" w:hAnsi="Segoe UI" w:cs="Segoe UI"/>
+          <w:b/>
+          <w:bCs/>
+          <w:color w:val="24292E"/>
+          <w:sz w:val="30"/>
+          <w:szCs w:val="30"/>
+        </w:rPr>
+        <w:t>Job Analysis</w:t>
+      </w:r>
+    </w:p>
+    <w:p>
+      <w:pPr>
+        <w:shd w:val="clear" w:color="auto" w:fill="FFFFFF"/>
+        <w:spacing w:after="0" w:line="240" w:lineRule="auto"/>
+        <w:rPr>
+          <w:rFonts w:ascii="Segoe UI" w:eastAsia="Times New Roman" w:hAnsi="Segoe UI" w:cs="Segoe UI"/>
+          <w:color w:val="24292E"/>
+          <w:sz w:val="24"/>
+          <w:szCs w:val="24"/>
+        </w:rPr>
+      </w:pPr>
+      <w:r>
+        <w:rPr>
+          <w:rFonts w:ascii="Segoe UI" w:eastAsia="Times New Roman" w:hAnsi="Segoe UI" w:cs="Segoe UI"/>
+          <w:color w:val="24292E"/>
+          <w:sz w:val="24"/>
+          <w:szCs w:val="24"/>
+        </w:rPr>
+        <w:t>Based on job tasks performed in these positions at </w:t>
+      </w:r>
+      <w:r>
+        <w:rPr>
+          <w:rFonts w:ascii="Consolas" w:eastAsia="Times New Roman" w:hAnsi="Consolas" w:cs="Courier New"/>
+          <w:color w:val="24292E"/>
+          <w:sz w:val="20"/>
+          <w:szCs w:val="20"/>
+        </w:rPr>
+        <w:t>{AGENCY}</w:t>
+      </w:r>
+      <w:r>
+        <w:rPr>
+          <w:rFonts w:ascii="Segoe UI" w:eastAsia="Times New Roman" w:hAnsi="Segoe UI" w:cs="Segoe UI"/>
+          <w:color w:val="24292E"/>
+          <w:sz w:val="24"/>
+          <w:szCs w:val="24"/>
+        </w:rPr>
+        <w:t> SMEs, HR, and Hiring Managers will come together to professionally develop the competencies, proficiency levels, and structured interview questions that will define the assessments. SMEs will use this package to conduct technical evaluation during the process.</w:t>
+      </w:r>
+    </w:p>
+    <w:p>
+      <w:pPr>
+        <w:shd w:val="clear" w:color="auto" w:fill="FFFFFF"/>
+        <w:spacing w:after="240" w:line="240" w:lineRule="auto"/>
+        <w:rPr>
+          <w:rFonts w:ascii="Segoe UI" w:eastAsia="Times New Roman" w:hAnsi="Segoe UI" w:cs="Segoe UI"/>
+          <w:color w:val="24292E"/>
+          <w:sz w:val="24"/>
+          <w:szCs w:val="24"/>
+        </w:rPr>
+      </w:pPr>
+      <w:r>
+        <w:rPr>
+          <w:rFonts w:ascii="Segoe UI" w:eastAsia="Times New Roman" w:hAnsi="Segoe UI" w:cs="Segoe UI"/>
+          <w:color w:val="24292E"/>
+          <w:sz w:val="24"/>
+          <w:szCs w:val="24"/>
+        </w:rPr>
+        <w:t>See "Developing Core Competencies" (Appendix) for details on creating the job analysis package.</w:t>
+      </w:r>
+    </w:p>
+    <w:p>
+      <w:pPr>
+        <w:shd w:val="clear" w:color="auto" w:fill="FFFFFF"/>
+        <w:spacing w:before="360" w:after="240" w:line="240" w:lineRule="auto"/>
+        <w:outlineLvl w:val="2"/>
+        <w:rPr>
+          <w:rFonts w:ascii="Segoe UI" w:eastAsia="Times New Roman" w:hAnsi="Segoe UI" w:cs="Segoe UI"/>
+          <w:b/>
+          <w:bCs/>
+          <w:color w:val="24292E"/>
+          <w:sz w:val="30"/>
+          <w:szCs w:val="30"/>
+        </w:rPr>
+      </w:pPr>
+      <w:r>
+        <w:rPr>
+          <w:rFonts w:ascii="Segoe UI" w:eastAsia="Times New Roman" w:hAnsi="Segoe UI" w:cs="Segoe UI"/>
+          <w:b/>
+          <w:bCs/>
+          <w:color w:val="24292E"/>
+          <w:sz w:val="30"/>
+          <w:szCs w:val="30"/>
+        </w:rPr>
+        <w:t>[Customize this section if the job posting is for multiple parentheticals]</w:t>
+      </w:r>
+    </w:p>
+    <w:p>
+      <w:pPr>
+        <w:shd w:val="clear" w:color="auto" w:fill="FFFFFF"/>
+        <w:spacing w:after="0" w:line="240" w:lineRule="auto"/>
+        <w:rPr>
+          <w:rFonts w:ascii="Segoe UI" w:eastAsia="Times New Roman" w:hAnsi="Segoe UI" w:cs="Segoe UI"/>
+          <w:color w:val="24292E"/>
+          <w:sz w:val="24"/>
+          <w:szCs w:val="24"/>
+        </w:rPr>
+      </w:pPr>
+      <w:r>
+        <w:rPr>
+          <w:rFonts w:ascii="Consolas" w:eastAsia="Times New Roman" w:hAnsi="Consolas" w:cs="Courier New"/>
+          <w:color w:val="24292E"/>
+          <w:sz w:val="20"/>
+          <w:szCs w:val="20"/>
+        </w:rPr>
+        <w:t>{AGENCY}</w:t>
+      </w:r>
+      <w:r>
+        <w:rPr>
+          <w:rFonts w:ascii="Segoe UI" w:eastAsia="Times New Roman" w:hAnsi="Segoe UI" w:cs="Segoe UI"/>
+          <w:color w:val="24292E"/>
+          <w:sz w:val="24"/>
+          <w:szCs w:val="24"/>
+        </w:rPr>
+        <w:t> will hire for </w:t>
+      </w:r>
+      <w:r>
+        <w:rPr>
+          <w:rFonts w:ascii="Consolas" w:eastAsia="Times New Roman" w:hAnsi="Consolas" w:cs="Courier New"/>
+          <w:color w:val="24292E"/>
+          <w:sz w:val="20"/>
+          <w:szCs w:val="20"/>
+        </w:rPr>
+        <w:t>{JOB GRADE}</w:t>
+      </w:r>
+      <w:r>
+        <w:rPr>
+          <w:rFonts w:ascii="Segoe UI" w:eastAsia="Times New Roman" w:hAnsi="Segoe UI" w:cs="Segoe UI"/>
+          <w:color w:val="24292E"/>
+          <w:sz w:val="24"/>
+          <w:szCs w:val="24"/>
+        </w:rPr>
+        <w:t xml:space="preserve"> positions across multiple parentheticals. They will share SMEs across the parentheticals to determine which core competencies are required for all positions. In addition, the SMEs for each parenthetical will develop one additional </w:t>
+      </w:r>
+      <w:r>
+        <w:rPr>
+          <w:rFonts w:ascii="Segoe UI" w:eastAsia="Times New Roman" w:hAnsi="Segoe UI" w:cs="Segoe UI"/>
+          <w:color w:val="24292E"/>
+          <w:sz w:val="24"/>
+          <w:szCs w:val="24"/>
+        </w:rPr>
+        <w:lastRenderedPageBreak/>
+        <w:t>competency, required proficiency level, and interview questions (one each for breadth and depth interviews) required for that parenthetical.</w:t>
+      </w:r>
+    </w:p>
+    <w:p>
+      <w:pPr>
+        <w:shd w:val="clear" w:color="auto" w:fill="FFFFFF"/>
+        <w:spacing w:after="240" w:line="240" w:lineRule="auto"/>
+        <w:rPr>
+          <w:rFonts w:ascii="Segoe UI" w:eastAsia="Times New Roman" w:hAnsi="Segoe UI" w:cs="Segoe UI"/>
+          <w:color w:val="24292E"/>
+          <w:sz w:val="24"/>
+          <w:szCs w:val="24"/>
+        </w:rPr>
+      </w:pPr>
+    </w:p>
+    <w:p>
+      <w:pPr>
+        <w:shd w:val="clear" w:color="auto" w:fill="FFFFFF"/>
+        <w:spacing w:after="240" w:line="240" w:lineRule="auto"/>
+        <w:rPr>
+          <w:rFonts w:ascii="Segoe UI" w:eastAsia="Times New Roman" w:hAnsi="Segoe UI" w:cs="Segoe UI"/>
+          <w:color w:val="24292E"/>
+          <w:sz w:val="24"/>
+          <w:szCs w:val="24"/>
+        </w:rPr>
+      </w:pPr>
+      <w:r>
+        <w:rPr>
+          <w:rFonts w:ascii="Segoe UI" w:eastAsia="Times New Roman" w:hAnsi="Segoe UI" w:cs="Segoe UI"/>
+          <w:color w:val="24292E"/>
+          <w:sz w:val="24"/>
+          <w:szCs w:val="24"/>
+        </w:rPr>
+        <w:t>All SMEs will assess all competencies in the resume review step and breadth interview. However, only the SME for a specific parenthetical will conduct the depth interview for applicants who choose that parenthetical. If the applicant chooses more than one parenthetical, multiple SMEs (one from each parenthetical) may be required for the depth interview.</w:t>
+      </w:r>
+    </w:p>
+    <w:p>
+      <w:pPr>
+        <w:shd w:val="clear" w:color="auto" w:fill="FFFFFF"/>
+        <w:spacing w:before="360" w:after="240" w:line="240" w:lineRule="auto"/>
+        <w:outlineLvl w:val="2"/>
+        <w:rPr>
+          <w:rFonts w:ascii="Segoe UI" w:eastAsia="Times New Roman" w:hAnsi="Segoe UI" w:cs="Segoe UI"/>
+          <w:b/>
+          <w:bCs/>
+          <w:color w:val="24292E"/>
+          <w:sz w:val="30"/>
+          <w:szCs w:val="30"/>
+        </w:rPr>
+      </w:pPr>
+      <w:r>
+        <w:rPr>
+          <w:rFonts w:ascii="Segoe UI" w:eastAsia="Times New Roman" w:hAnsi="Segoe UI" w:cs="Segoe UI"/>
+          <w:b/>
+          <w:bCs/>
+          <w:color w:val="24292E"/>
+          <w:sz w:val="30"/>
+          <w:szCs w:val="30"/>
+        </w:rPr>
+        <w:t>Job Announcement</w:t>
+      </w:r>
+    </w:p>
+    <w:p>
+      <w:pPr>
+        <w:shd w:val="clear" w:color="auto" w:fill="FFFFFF"/>
+        <w:spacing w:after="0" w:line="240" w:lineRule="auto"/>
+        <w:rPr>
+          <w:rFonts w:ascii="Segoe UI" w:eastAsia="Times New Roman" w:hAnsi="Segoe UI" w:cs="Segoe UI"/>
+          <w:color w:val="24292E"/>
+          <w:sz w:val="24"/>
+          <w:szCs w:val="24"/>
+        </w:rPr>
+      </w:pPr>
+      <w:r>
+        <w:rPr>
+          <w:rFonts w:ascii="Segoe UI" w:eastAsia="Times New Roman" w:hAnsi="Segoe UI" w:cs="Segoe UI"/>
+          <w:color w:val="24292E"/>
+          <w:sz w:val="24"/>
+          <w:szCs w:val="24"/>
+        </w:rPr>
+        <w:t>The Job Announcement (JOA) will inform applicants that only the first </w:t>
+      </w:r>
+      <w:r>
+        <w:rPr>
+          <w:rFonts w:ascii="Consolas" w:eastAsia="Times New Roman" w:hAnsi="Consolas" w:cs="Courier New"/>
+          <w:color w:val="24292E"/>
+          <w:sz w:val="20"/>
+          <w:szCs w:val="20"/>
+        </w:rPr>
+        <w:t>{NUMBER}</w:t>
+      </w:r>
+      <w:r>
+        <w:rPr>
+          <w:rFonts w:ascii="Segoe UI" w:eastAsia="Times New Roman" w:hAnsi="Segoe UI" w:cs="Segoe UI"/>
+          <w:color w:val="24292E"/>
+          <w:sz w:val="24"/>
+          <w:szCs w:val="24"/>
+        </w:rPr>
+        <w:t> pages of their resume will be reviewed. However, SMEs can use the first </w:t>
+      </w:r>
+      <w:r>
+        <w:rPr>
+          <w:rFonts w:ascii="Consolas" w:eastAsia="Times New Roman" w:hAnsi="Consolas" w:cs="Courier New"/>
+          <w:color w:val="24292E"/>
+          <w:sz w:val="20"/>
+          <w:szCs w:val="20"/>
+        </w:rPr>
+        <w:t>{NUMBER}</w:t>
+      </w:r>
+      <w:r>
+        <w:rPr>
+          <w:rFonts w:ascii="Segoe UI" w:eastAsia="Times New Roman" w:hAnsi="Segoe UI" w:cs="Segoe UI"/>
+          <w:color w:val="24292E"/>
+          <w:sz w:val="24"/>
+          <w:szCs w:val="24"/>
+        </w:rPr>
+        <w:t xml:space="preserve"> pages of work experience should work experience not be listed until page two based on the use of </w:t>
+      </w:r>
+      <w:proofErr w:type="spellStart"/>
+      <w:r>
+        <w:rPr>
+          <w:rFonts w:ascii="Segoe UI" w:eastAsia="Times New Roman" w:hAnsi="Segoe UI" w:cs="Segoe UI"/>
+          <w:color w:val="24292E"/>
+          <w:sz w:val="24"/>
+          <w:szCs w:val="24"/>
+        </w:rPr>
+        <w:t>USAJobs</w:t>
+      </w:r>
+      <w:proofErr w:type="spellEnd"/>
+      <w:r>
+        <w:rPr>
+          <w:rFonts w:ascii="Segoe UI" w:eastAsia="Times New Roman" w:hAnsi="Segoe UI" w:cs="Segoe UI"/>
+          <w:color w:val="24292E"/>
+          <w:sz w:val="24"/>
+          <w:szCs w:val="24"/>
+        </w:rPr>
+        <w:t xml:space="preserve"> Resume Builder technology or another formatting issue.</w:t>
+      </w:r>
+    </w:p>
+    <w:p>
+      <w:pPr>
+        <w:shd w:val="clear" w:color="auto" w:fill="FFFFFF"/>
+        <w:spacing w:after="240" w:line="240" w:lineRule="auto"/>
+        <w:rPr>
+          <w:rFonts w:ascii="Segoe UI" w:eastAsia="Times New Roman" w:hAnsi="Segoe UI" w:cs="Segoe UI"/>
+          <w:color w:val="24292E"/>
+          <w:sz w:val="24"/>
+          <w:szCs w:val="24"/>
+        </w:rPr>
+      </w:pPr>
+      <w:r>
+        <w:rPr>
+          <w:rFonts w:ascii="Segoe UI" w:eastAsia="Times New Roman" w:hAnsi="Segoe UI" w:cs="Segoe UI"/>
+          <w:b/>
+          <w:bCs/>
+          <w:color w:val="24292E"/>
+          <w:sz w:val="24"/>
+          <w:szCs w:val="24"/>
+        </w:rPr>
+        <w:t>(Customize this content if the job announcement is for multiple parentheticals)</w:t>
+      </w:r>
+    </w:p>
+    <w:p>
+      <w:pPr>
+        <w:shd w:val="clear" w:color="auto" w:fill="FFFFFF"/>
+        <w:spacing w:after="0" w:line="240" w:lineRule="auto"/>
+        <w:rPr>
+          <w:rFonts w:ascii="Segoe UI" w:eastAsia="Times New Roman" w:hAnsi="Segoe UI" w:cs="Segoe UI"/>
+          <w:color w:val="24292E"/>
+          <w:sz w:val="24"/>
+          <w:szCs w:val="24"/>
+        </w:rPr>
+      </w:pPr>
+      <w:r>
+        <w:rPr>
+          <w:rFonts w:ascii="Segoe UI" w:eastAsia="Times New Roman" w:hAnsi="Segoe UI" w:cs="Segoe UI"/>
+          <w:color w:val="24292E"/>
+          <w:sz w:val="24"/>
+          <w:szCs w:val="24"/>
+        </w:rPr>
+        <w:t>During the application process, applicants will choose from a list of four parentheticals (including </w:t>
+      </w:r>
+      <w:r>
+        <w:rPr>
+          <w:rFonts w:ascii="Consolas" w:eastAsia="Times New Roman" w:hAnsi="Consolas" w:cs="Courier New"/>
+          <w:color w:val="24292E"/>
+          <w:sz w:val="20"/>
+          <w:szCs w:val="20"/>
+        </w:rPr>
+        <w:t>{GENERALIST ROLE NAME}</w:t>
+      </w:r>
+      <w:r>
+        <w:rPr>
+          <w:rFonts w:ascii="Segoe UI" w:eastAsia="Times New Roman" w:hAnsi="Segoe UI" w:cs="Segoe UI"/>
+          <w:color w:val="24292E"/>
+          <w:sz w:val="24"/>
+          <w:szCs w:val="24"/>
+        </w:rPr>
+        <w:t>). They will be told to choose no more than two, but if they choose more, they will only be considered for the first two selected (in the order listed on the USA Jobs posting). Applicants will then only be evaluated for up to two parentheticals, and thus can only be deemed qualified for up to two parentheticals.</w:t>
+      </w:r>
+    </w:p>
+    <w:p>
+      <w:pPr>
+        <w:shd w:val="clear" w:color="auto" w:fill="FFFFFF"/>
+        <w:spacing w:after="240" w:line="240" w:lineRule="auto"/>
+        <w:rPr>
+          <w:rFonts w:ascii="Segoe UI" w:eastAsia="Times New Roman" w:hAnsi="Segoe UI" w:cs="Segoe UI"/>
+          <w:color w:val="24292E"/>
+          <w:sz w:val="24"/>
+          <w:szCs w:val="24"/>
+        </w:rPr>
+      </w:pPr>
+      <w:r>
+        <w:rPr>
+          <w:rFonts w:ascii="Segoe UI" w:eastAsia="Times New Roman" w:hAnsi="Segoe UI" w:cs="Segoe UI"/>
+          <w:b/>
+          <w:bCs/>
+          <w:color w:val="24292E"/>
+          <w:sz w:val="24"/>
+          <w:szCs w:val="24"/>
+        </w:rPr>
+        <w:t>(Customize this content if the job announcement will be pulled early for any reason)</w:t>
+      </w:r>
+    </w:p>
+    <w:p>
+      <w:pPr>
+        <w:shd w:val="clear" w:color="auto" w:fill="FFFFFF"/>
+        <w:spacing w:after="240" w:line="240" w:lineRule="auto"/>
+        <w:rPr>
+          <w:rFonts w:ascii="Segoe UI" w:eastAsia="Times New Roman" w:hAnsi="Segoe UI" w:cs="Segoe UI"/>
+          <w:color w:val="24292E"/>
+          <w:sz w:val="24"/>
+          <w:szCs w:val="24"/>
+        </w:rPr>
+      </w:pPr>
+      <w:r>
+        <w:rPr>
+          <w:rFonts w:ascii="Segoe UI" w:eastAsia="Times New Roman" w:hAnsi="Segoe UI" w:cs="Segoe UI"/>
+          <w:color w:val="24292E"/>
+          <w:sz w:val="24"/>
+          <w:szCs w:val="24"/>
+        </w:rPr>
+        <w:t>This DE job announcement will close on midnight the day the number of applicants reaches 100, thus total applicants may exceed 100.</w:t>
+      </w:r>
+    </w:p>
+    <w:p>
+      <w:pPr>
+        <w:shd w:val="clear" w:color="auto" w:fill="FFFFFF"/>
+        <w:spacing w:before="360" w:after="240" w:line="240" w:lineRule="auto"/>
+        <w:outlineLvl w:val="2"/>
+        <w:rPr>
+          <w:rFonts w:ascii="Segoe UI" w:eastAsia="Times New Roman" w:hAnsi="Segoe UI" w:cs="Segoe UI"/>
+          <w:b/>
+          <w:bCs/>
+          <w:color w:val="24292E"/>
+          <w:sz w:val="30"/>
+          <w:szCs w:val="30"/>
+        </w:rPr>
+      </w:pPr>
+      <w:r>
+        <w:rPr>
+          <w:rFonts w:ascii="Segoe UI" w:eastAsia="Times New Roman" w:hAnsi="Segoe UI" w:cs="Segoe UI"/>
+          <w:b/>
+          <w:bCs/>
+          <w:color w:val="24292E"/>
+          <w:sz w:val="30"/>
+          <w:szCs w:val="30"/>
+        </w:rPr>
+        <w:t>Pre-Qualification Resume Review</w:t>
+      </w:r>
+    </w:p>
+    <w:p>
+      <w:pPr>
+        <w:shd w:val="clear" w:color="auto" w:fill="FFFFFF"/>
+        <w:spacing w:after="240" w:line="240" w:lineRule="auto"/>
+        <w:rPr>
+          <w:rFonts w:ascii="Segoe UI" w:eastAsia="Times New Roman" w:hAnsi="Segoe UI" w:cs="Segoe UI"/>
+          <w:color w:val="24292E"/>
+          <w:sz w:val="24"/>
+          <w:szCs w:val="24"/>
+        </w:rPr>
+      </w:pPr>
+      <w:r>
+        <w:rPr>
+          <w:rFonts w:ascii="Segoe UI" w:eastAsia="Times New Roman" w:hAnsi="Segoe UI" w:cs="Segoe UI"/>
+          <w:color w:val="24292E"/>
+          <w:sz w:val="24"/>
+          <w:szCs w:val="24"/>
+        </w:rPr>
+        <w:t>HR will review all resumes to remove applicants whose applications are ineligible for federal employment due to U.S. citizenship and requirements.</w:t>
+      </w:r>
+    </w:p>
+    <w:p>
+      <w:pPr>
+        <w:shd w:val="clear" w:color="auto" w:fill="FFFFFF"/>
+        <w:spacing w:after="240" w:line="240" w:lineRule="auto"/>
+        <w:rPr>
+          <w:rFonts w:ascii="Segoe UI" w:eastAsia="Times New Roman" w:hAnsi="Segoe UI" w:cs="Segoe UI"/>
+          <w:color w:val="24292E"/>
+          <w:sz w:val="24"/>
+          <w:szCs w:val="24"/>
+        </w:rPr>
+      </w:pPr>
+      <w:r>
+        <w:rPr>
+          <w:rFonts w:ascii="Segoe UI" w:eastAsia="Times New Roman" w:hAnsi="Segoe UI" w:cs="Segoe UI"/>
+          <w:color w:val="24292E"/>
+          <w:sz w:val="24"/>
+          <w:szCs w:val="24"/>
+        </w:rPr>
+        <w:t>For remaining applicants, their resumes will be reviewed by two to three SMEs. Two SMEs will each give a rating of </w:t>
+      </w:r>
+      <w:r>
+        <w:rPr>
+          <w:rFonts w:ascii="Segoe UI" w:eastAsia="Times New Roman" w:hAnsi="Segoe UI" w:cs="Segoe UI"/>
+          <w:b/>
+          <w:bCs/>
+          <w:color w:val="24292E"/>
+          <w:sz w:val="24"/>
+          <w:szCs w:val="24"/>
+        </w:rPr>
+        <w:t>Move Forward</w:t>
+      </w:r>
+      <w:r>
+        <w:rPr>
+          <w:rFonts w:ascii="Segoe UI" w:eastAsia="Times New Roman" w:hAnsi="Segoe UI" w:cs="Segoe UI"/>
+          <w:color w:val="24292E"/>
+          <w:sz w:val="24"/>
+          <w:szCs w:val="24"/>
+        </w:rPr>
+        <w:t> or </w:t>
+      </w:r>
+      <w:r>
+        <w:rPr>
+          <w:rFonts w:ascii="Segoe UI" w:eastAsia="Times New Roman" w:hAnsi="Segoe UI" w:cs="Segoe UI"/>
+          <w:b/>
+          <w:bCs/>
+          <w:color w:val="24292E"/>
+          <w:sz w:val="24"/>
+          <w:szCs w:val="24"/>
+        </w:rPr>
+        <w:t>Does Not Move Forward</w:t>
+      </w:r>
+      <w:r>
+        <w:rPr>
+          <w:rFonts w:ascii="Segoe UI" w:eastAsia="Times New Roman" w:hAnsi="Segoe UI" w:cs="Segoe UI"/>
+          <w:color w:val="24292E"/>
+          <w:sz w:val="24"/>
+          <w:szCs w:val="24"/>
+        </w:rPr>
+        <w:t>. A third SME may be needed to break a tie between the first two SME assessments. The appendix includes documents explaining the process by which applicants either move forward to passing score assessments or are screened out.</w:t>
+      </w:r>
+    </w:p>
+    <w:p>
+      <w:pPr>
+        <w:shd w:val="clear" w:color="auto" w:fill="FFFFFF"/>
+        <w:spacing w:after="240" w:line="240" w:lineRule="auto"/>
+        <w:rPr>
+          <w:rFonts w:ascii="Segoe UI" w:eastAsia="Times New Roman" w:hAnsi="Segoe UI" w:cs="Segoe UI"/>
+          <w:color w:val="24292E"/>
+          <w:sz w:val="24"/>
+          <w:szCs w:val="24"/>
+        </w:rPr>
+      </w:pPr>
+      <w:r>
+        <w:rPr>
+          <w:rFonts w:ascii="Segoe UI" w:eastAsia="Times New Roman" w:hAnsi="Segoe UI" w:cs="Segoe UI"/>
+          <w:b/>
+          <w:bCs/>
+          <w:color w:val="24292E"/>
+          <w:sz w:val="24"/>
+          <w:szCs w:val="24"/>
+        </w:rPr>
+        <w:t>See Appendix for resume review instructions ("Reviewing Resumes") and the Rating Guide.</w:t>
+      </w:r>
+    </w:p>
+    <w:p>
+      <w:pPr>
+        <w:shd w:val="clear" w:color="auto" w:fill="FFFFFF"/>
+        <w:spacing w:before="360" w:after="240" w:line="240" w:lineRule="auto"/>
+        <w:outlineLvl w:val="2"/>
+        <w:rPr>
+          <w:rFonts w:ascii="Segoe UI" w:eastAsia="Times New Roman" w:hAnsi="Segoe UI" w:cs="Segoe UI"/>
+          <w:b/>
+          <w:bCs/>
+          <w:color w:val="24292E"/>
+          <w:sz w:val="30"/>
+          <w:szCs w:val="30"/>
+        </w:rPr>
+      </w:pPr>
+      <w:r>
+        <w:rPr>
+          <w:rFonts w:ascii="Segoe UI" w:eastAsia="Times New Roman" w:hAnsi="Segoe UI" w:cs="Segoe UI"/>
+          <w:b/>
+          <w:bCs/>
+          <w:color w:val="24292E"/>
+          <w:sz w:val="30"/>
+          <w:szCs w:val="30"/>
+        </w:rPr>
+        <w:lastRenderedPageBreak/>
+        <w:t>HR Resume Review</w:t>
+      </w:r>
+    </w:p>
+    <w:p>
+      <w:pPr>
+        <w:shd w:val="clear" w:color="auto" w:fill="FFFFFF"/>
+        <w:spacing w:after="240" w:line="240" w:lineRule="auto"/>
+        <w:rPr>
+          <w:rFonts w:ascii="Segoe UI" w:eastAsia="Times New Roman" w:hAnsi="Segoe UI" w:cs="Segoe UI"/>
+          <w:color w:val="24292E"/>
+          <w:sz w:val="24"/>
+          <w:szCs w:val="24"/>
+        </w:rPr>
+      </w:pPr>
+      <w:r>
+        <w:rPr>
+          <w:rFonts w:ascii="Segoe UI" w:eastAsia="Times New Roman" w:hAnsi="Segoe UI" w:cs="Segoe UI"/>
+          <w:color w:val="24292E"/>
+          <w:sz w:val="24"/>
+          <w:szCs w:val="24"/>
+        </w:rPr>
+        <w:t>When the SME resume review is complete, HR will not be conducting a separate qualifications review to validate the SME decision. HR will instead ensure SMEs have provided necessary justification, as per the Resume Review Instructions document and SME resume review training. If any documentation is lacking, HR will work to ensure SMEs complete their notes.</w:t>
+      </w:r>
+    </w:p>
+    <w:p>
+      <w:pPr>
+        <w:shd w:val="clear" w:color="auto" w:fill="FFFFFF"/>
+        <w:spacing w:after="240" w:line="240" w:lineRule="auto"/>
+        <w:rPr>
+          <w:rFonts w:ascii="Segoe UI" w:eastAsia="Times New Roman" w:hAnsi="Segoe UI" w:cs="Segoe UI"/>
+          <w:color w:val="24292E"/>
+          <w:sz w:val="24"/>
+          <w:szCs w:val="24"/>
+        </w:rPr>
+      </w:pPr>
+      <w:r>
+        <w:rPr>
+          <w:rFonts w:ascii="Segoe UI" w:eastAsia="Times New Roman" w:hAnsi="Segoe UI" w:cs="Segoe UI"/>
+          <w:color w:val="24292E"/>
+          <w:sz w:val="24"/>
+          <w:szCs w:val="24"/>
+        </w:rPr>
+        <w:t>After resume review, HR may choose to conduct quick phone calls with each applicant who has moved forward to the next stage. The purpose of this call is to ensure the applicant is aware of key job details including location, salary, and background check. HR can also achieve this by emailing this information to the applicants along with their invitation to interview.</w:t>
+      </w:r>
+    </w:p>
+    <w:p>
+      <w:pPr>
+        <w:shd w:val="clear" w:color="auto" w:fill="FFFFFF"/>
+        <w:spacing w:after="240" w:line="240" w:lineRule="auto"/>
+        <w:rPr>
+          <w:rFonts w:ascii="Segoe UI" w:eastAsia="Times New Roman" w:hAnsi="Segoe UI" w:cs="Segoe UI"/>
+          <w:color w:val="24292E"/>
+          <w:sz w:val="24"/>
+          <w:szCs w:val="24"/>
+        </w:rPr>
+      </w:pPr>
+      <w:r>
+        <w:rPr>
+          <w:rFonts w:ascii="Segoe UI" w:eastAsia="Times New Roman" w:hAnsi="Segoe UI" w:cs="Segoe UI"/>
+          <w:color w:val="24292E"/>
+          <w:sz w:val="24"/>
+          <w:szCs w:val="24"/>
+        </w:rPr>
+        <w:t>Finally, when the scheduler emails the applicants instructions on how to schedule a time slot for their interview, the applicants will be told that the first round of phone interviews must take place within a given timeframe (e.g. 8 business days) in order for the applicant to be considered for the position. In addition, applicants will be instructed that they should respond within two business days to schedule their appointment, and if they don’t schedule the interview within one week of the email notice, they will be removed from consideration.</w:t>
+      </w:r>
+    </w:p>
+    <w:p>
+      <w:pPr>
+        <w:shd w:val="clear" w:color="auto" w:fill="FFFFFF"/>
+        <w:spacing w:before="360" w:after="240" w:line="240" w:lineRule="auto"/>
+        <w:outlineLvl w:val="2"/>
+        <w:rPr>
+          <w:rFonts w:ascii="Segoe UI" w:eastAsia="Times New Roman" w:hAnsi="Segoe UI" w:cs="Segoe UI"/>
+          <w:b/>
+          <w:bCs/>
+          <w:color w:val="24292E"/>
+          <w:sz w:val="30"/>
+          <w:szCs w:val="30"/>
+        </w:rPr>
+      </w:pPr>
+      <w:r>
+        <w:rPr>
+          <w:rFonts w:ascii="Segoe UI" w:eastAsia="Times New Roman" w:hAnsi="Segoe UI" w:cs="Segoe UI"/>
+          <w:b/>
+          <w:bCs/>
+          <w:color w:val="24292E"/>
+          <w:sz w:val="30"/>
+          <w:szCs w:val="30"/>
+        </w:rPr>
+        <w:t>Passing Score Assessments</w:t>
+      </w:r>
+    </w:p>
+    <w:p>
+      <w:pPr>
+        <w:shd w:val="clear" w:color="auto" w:fill="FFFFFF"/>
+        <w:spacing w:after="240" w:line="240" w:lineRule="auto"/>
+        <w:rPr>
+          <w:rFonts w:ascii="Segoe UI" w:eastAsia="Times New Roman" w:hAnsi="Segoe UI" w:cs="Segoe UI"/>
+          <w:color w:val="24292E"/>
+          <w:sz w:val="24"/>
+          <w:szCs w:val="24"/>
+        </w:rPr>
+      </w:pPr>
+      <w:r>
+        <w:rPr>
+          <w:rFonts w:ascii="Segoe UI" w:eastAsia="Times New Roman" w:hAnsi="Segoe UI" w:cs="Segoe UI"/>
+          <w:b/>
+          <w:bCs/>
+          <w:color w:val="24292E"/>
+          <w:sz w:val="24"/>
+          <w:szCs w:val="24"/>
+        </w:rPr>
+        <w:t xml:space="preserve">See Appendix for Understanding the </w:t>
+      </w:r>
+      <w:r>
+        <w:rPr>
+          <w:rFonts w:ascii="Segoe UI" w:eastAsia="Times New Roman" w:hAnsi="Segoe UI" w:cs="Segoe UI"/>
+          <w:b/>
+          <w:bCs/>
+          <w:color w:val="24292E"/>
+          <w:sz w:val="24"/>
+          <w:szCs w:val="24"/>
+        </w:rPr>
+        <w:t>SME-QA</w:t>
+      </w:r>
+      <w:r>
+        <w:rPr>
+          <w:rFonts w:ascii="Segoe UI" w:eastAsia="Times New Roman" w:hAnsi="Segoe UI" w:cs="Segoe UI"/>
+          <w:b/>
+          <w:bCs/>
+          <w:color w:val="24292E"/>
+          <w:sz w:val="24"/>
+          <w:szCs w:val="24"/>
+        </w:rPr>
+        <w:t xml:space="preserve"> Process and how to use the Rating Guide.</w:t>
+      </w:r>
+    </w:p>
+    <w:p>
+      <w:pPr>
+        <w:shd w:val="clear" w:color="auto" w:fill="FFFFFF"/>
+        <w:spacing w:after="240" w:line="240" w:lineRule="auto"/>
+        <w:rPr>
+          <w:rFonts w:ascii="Segoe UI" w:eastAsia="Times New Roman" w:hAnsi="Segoe UI" w:cs="Segoe UI"/>
+          <w:color w:val="24292E"/>
+          <w:sz w:val="24"/>
+          <w:szCs w:val="24"/>
+        </w:rPr>
+      </w:pPr>
+      <w:r>
+        <w:rPr>
+          <w:rFonts w:ascii="Segoe UI" w:eastAsia="Times New Roman" w:hAnsi="Segoe UI" w:cs="Segoe UI"/>
+          <w:color w:val="24292E"/>
+          <w:sz w:val="24"/>
+          <w:szCs w:val="24"/>
+        </w:rPr>
+        <w:t>The passing score assessments examine which applicants meet the competencies and proficiency levels to determine who is qualified.</w:t>
+      </w:r>
+    </w:p>
+    <w:p>
+      <w:pPr>
+        <w:shd w:val="clear" w:color="auto" w:fill="FFFFFF"/>
+        <w:spacing w:after="240" w:line="240" w:lineRule="auto"/>
+        <w:rPr>
+          <w:rFonts w:ascii="Segoe UI" w:eastAsia="Times New Roman" w:hAnsi="Segoe UI" w:cs="Segoe UI"/>
+          <w:color w:val="24292E"/>
+          <w:sz w:val="24"/>
+          <w:szCs w:val="24"/>
+        </w:rPr>
+      </w:pPr>
+      <w:r>
+        <w:rPr>
+          <w:rFonts w:ascii="Segoe UI" w:eastAsia="Times New Roman" w:hAnsi="Segoe UI" w:cs="Segoe UI"/>
+          <w:color w:val="24292E"/>
+          <w:sz w:val="24"/>
+          <w:szCs w:val="24"/>
+        </w:rPr>
+        <w:t xml:space="preserve">As explained in "Understanding the </w:t>
+      </w:r>
+      <w:r>
+        <w:rPr>
+          <w:rFonts w:ascii="Segoe UI" w:eastAsia="Times New Roman" w:hAnsi="Segoe UI" w:cs="Segoe UI"/>
+          <w:color w:val="24292E"/>
+          <w:sz w:val="24"/>
+          <w:szCs w:val="24"/>
+        </w:rPr>
+        <w:t>SME-QA</w:t>
+      </w:r>
       <w:bookmarkStart w:id="0" w:name="_GoBack"/>
       <w:bookmarkEnd w:id="0"/>
+      <w:r>
+        <w:rPr>
+          <w:rFonts w:ascii="Segoe UI" w:eastAsia="Times New Roman" w:hAnsi="Segoe UI" w:cs="Segoe UI"/>
+          <w:color w:val="24292E"/>
+          <w:sz w:val="24"/>
+          <w:szCs w:val="24"/>
+        </w:rPr>
+        <w:t xml:space="preserve"> Process," the agency's SMEs will conduct the assessment hurdles and select which applicants do not move forward based on professionally developed assessments. Anyone an SME determines is unqualified based on the pre-determined technical competencies will not be added back after each round. Instead, HR will adjudicate and apply Veterans’ preference only to applicants who achieve the overall passing score after the second interview.</w:t>
+      </w:r>
+    </w:p>
+    <w:p>
+      <w:pPr>
+        <w:shd w:val="clear" w:color="auto" w:fill="FFFFFF"/>
+        <w:spacing w:after="240" w:line="240" w:lineRule="auto"/>
+        <w:rPr>
+          <w:rFonts w:ascii="Segoe UI" w:eastAsia="Times New Roman" w:hAnsi="Segoe UI" w:cs="Segoe UI"/>
+          <w:color w:val="24292E"/>
+          <w:sz w:val="24"/>
+          <w:szCs w:val="24"/>
+        </w:rPr>
+      </w:pPr>
+      <w:r>
+        <w:rPr>
+          <w:rFonts w:ascii="Segoe UI" w:eastAsia="Times New Roman" w:hAnsi="Segoe UI" w:cs="Segoe UI"/>
+          <w:color w:val="24292E"/>
+          <w:sz w:val="24"/>
+          <w:szCs w:val="24"/>
+        </w:rPr>
+        <w:t>During each phone interview, one SME will assess the competencies and proficiency levels defined during job analysis. The SME will write thorough notes about the applicant’s answers in the structured interview question guide.</w:t>
+      </w:r>
+    </w:p>
+    <w:p>
+      <w:pPr>
+        <w:shd w:val="clear" w:color="auto" w:fill="FFFFFF"/>
+        <w:spacing w:after="240" w:line="240" w:lineRule="auto"/>
+        <w:rPr>
+          <w:rFonts w:ascii="Segoe UI" w:eastAsia="Times New Roman" w:hAnsi="Segoe UI" w:cs="Segoe UI"/>
+          <w:color w:val="24292E"/>
+          <w:sz w:val="24"/>
+          <w:szCs w:val="24"/>
+        </w:rPr>
+      </w:pPr>
+      <w:r>
+        <w:rPr>
+          <w:rFonts w:ascii="Segoe UI" w:eastAsia="Times New Roman" w:hAnsi="Segoe UI" w:cs="Segoe UI"/>
+          <w:color w:val="24292E"/>
+          <w:sz w:val="24"/>
+          <w:szCs w:val="24"/>
+        </w:rPr>
+        <w:t>The SME assessing the applicant will provide an assessment rating based on the competencies and proficiency levels in the Rating Guide provided in the Appendix.</w:t>
+      </w:r>
     </w:p>
     <w:p>
       <w:pPr>
@@ -331,46 +1155,8 @@
           <w:sz w:val="30"/>
           <w:szCs w:val="30"/>
         </w:rPr>
-        <w:t>Job Analysis</w:t>
-      </w:r>
-    </w:p>
-    <w:p>
-      <w:pPr>
-        <w:shd w:val="clear" w:color="auto" w:fill="FFFFFF"/>
-        <w:spacing w:after="0" w:line="240" w:lineRule="auto"/>
-        <w:rPr>
-          <w:rFonts w:ascii="Segoe UI" w:eastAsia="Times New Roman" w:hAnsi="Segoe UI" w:cs="Segoe UI"/>
-          <w:color w:val="24292E"/>
-          <w:sz w:val="24"/>
-          <w:szCs w:val="24"/>
-        </w:rPr>
-      </w:pPr>
-      <w:r>
-        <w:rPr>
-          <w:rFonts w:ascii="Segoe UI" w:eastAsia="Times New Roman" w:hAnsi="Segoe UI" w:cs="Segoe UI"/>
-          <w:color w:val="24292E"/>
-          <w:sz w:val="24"/>
-          <w:szCs w:val="24"/>
-        </w:rPr>
-        <w:t>Based on job tasks performed in these positions at </w:t>
-      </w:r>
-      <w:r>
-        <w:rPr>
-          <w:rFonts w:ascii="Consolas" w:eastAsia="Times New Roman" w:hAnsi="Consolas" w:cs="Courier New"/>
-          <w:color w:val="24292E"/>
-          <w:sz w:val="20"/>
-          <w:szCs w:val="20"/>
-        </w:rPr>
-        <w:t>{AGENCY}</w:t>
-      </w:r>
-      <w:r>
-        <w:rPr>
-          <w:rFonts w:ascii="Segoe UI" w:eastAsia="Times New Roman" w:hAnsi="Segoe UI" w:cs="Segoe UI"/>
-          <w:color w:val="24292E"/>
-          <w:sz w:val="24"/>
-          <w:szCs w:val="24"/>
-        </w:rPr>
-        <w:t> SMEs, HR, and Hiring Managers will come together to professionally develop the competencies, proficiency levels, and structured interview questions that will define the assessments. SMEs will use this package to conduct technical evaluation during the process.</w:t>
+        <w:lastRenderedPageBreak/>
+        <w:t>HR Interview Assessment Review</w:t>
       </w:r>
     </w:p>
     <w:p>
@@ -391,722 +1177,6 @@
           <w:sz w:val="24"/>
           <w:szCs w:val="24"/>
         </w:rPr>
-        <w:t>See "Developing Core Competencies" (Appendix) for details on creating the job analysis package.</w:t>
-      </w:r>
-    </w:p>
-    <w:p>
-      <w:pPr>
-        <w:shd w:val="clear" w:color="auto" w:fill="FFFFFF"/>
-        <w:spacing w:before="360" w:after="240" w:line="240" w:lineRule="auto"/>
-        <w:outlineLvl w:val="2"/>
-        <w:rPr>
-          <w:rFonts w:ascii="Segoe UI" w:eastAsia="Times New Roman" w:hAnsi="Segoe UI" w:cs="Segoe UI"/>
-          <w:b/>
-          <w:bCs/>
-          <w:color w:val="24292E"/>
-          <w:sz w:val="30"/>
-          <w:szCs w:val="30"/>
-        </w:rPr>
-      </w:pPr>
-      <w:r>
-        <w:rPr>
-          <w:rFonts w:ascii="Segoe UI" w:eastAsia="Times New Roman" w:hAnsi="Segoe UI" w:cs="Segoe UI"/>
-          <w:b/>
-          <w:bCs/>
-          <w:color w:val="24292E"/>
-          <w:sz w:val="30"/>
-          <w:szCs w:val="30"/>
-        </w:rPr>
-        <w:t>[Customize this section if the job posting is for multiple parentheticals]</w:t>
-      </w:r>
-    </w:p>
-    <w:p>
-      <w:pPr>
-        <w:shd w:val="clear" w:color="auto" w:fill="FFFFFF"/>
-        <w:spacing w:after="0" w:line="240" w:lineRule="auto"/>
-        <w:rPr>
-          <w:rFonts w:ascii="Segoe UI" w:eastAsia="Times New Roman" w:hAnsi="Segoe UI" w:cs="Segoe UI"/>
-          <w:color w:val="24292E"/>
-          <w:sz w:val="24"/>
-          <w:szCs w:val="24"/>
-        </w:rPr>
-      </w:pPr>
-      <w:r>
-        <w:rPr>
-          <w:rFonts w:ascii="Consolas" w:eastAsia="Times New Roman" w:hAnsi="Consolas" w:cs="Courier New"/>
-          <w:color w:val="24292E"/>
-          <w:sz w:val="20"/>
-          <w:szCs w:val="20"/>
-        </w:rPr>
-        <w:t>{AGENCY}</w:t>
-      </w:r>
-      <w:r>
-        <w:rPr>
-          <w:rFonts w:ascii="Segoe UI" w:eastAsia="Times New Roman" w:hAnsi="Segoe UI" w:cs="Segoe UI"/>
-          <w:color w:val="24292E"/>
-          <w:sz w:val="24"/>
-          <w:szCs w:val="24"/>
-        </w:rPr>
-        <w:t> will hire for </w:t>
-      </w:r>
-      <w:r>
-        <w:rPr>
-          <w:rFonts w:ascii="Consolas" w:eastAsia="Times New Roman" w:hAnsi="Consolas" w:cs="Courier New"/>
-          <w:color w:val="24292E"/>
-          <w:sz w:val="20"/>
-          <w:szCs w:val="20"/>
-        </w:rPr>
-        <w:t>{JOB GRADE}</w:t>
-      </w:r>
-      <w:r>
-        <w:rPr>
-          <w:rFonts w:ascii="Segoe UI" w:eastAsia="Times New Roman" w:hAnsi="Segoe UI" w:cs="Segoe UI"/>
-          <w:color w:val="24292E"/>
-          <w:sz w:val="24"/>
-          <w:szCs w:val="24"/>
-        </w:rPr>
-        <w:t xml:space="preserve"> positions across multiple parentheticals. They will share SMEs across the parentheticals to determine which core competencies are required for all positions. In addition, the SMEs for each parenthetical will develop one additional </w:t>
-      </w:r>
-      <w:r>
-        <w:rPr>
-          <w:rFonts w:ascii="Segoe UI" w:eastAsia="Times New Roman" w:hAnsi="Segoe UI" w:cs="Segoe UI"/>
-          <w:color w:val="24292E"/>
-          <w:sz w:val="24"/>
-          <w:szCs w:val="24"/>
-        </w:rPr>
-        <w:lastRenderedPageBreak/>
-        <w:t>competency, required proficiency level, and interview questions (one each for breadth and depth interviews) required for that parenthetical.</w:t>
-      </w:r>
-    </w:p>
-    <w:p>
-      <w:pPr>
-        <w:shd w:val="clear" w:color="auto" w:fill="FFFFFF"/>
-        <w:spacing w:after="240" w:line="240" w:lineRule="auto"/>
-        <w:rPr>
-          <w:rFonts w:ascii="Segoe UI" w:eastAsia="Times New Roman" w:hAnsi="Segoe UI" w:cs="Segoe UI"/>
-          <w:color w:val="24292E"/>
-          <w:sz w:val="24"/>
-          <w:szCs w:val="24"/>
-        </w:rPr>
-      </w:pPr>
-      <w:r>
-        <w:rPr>
-          <w:rFonts w:ascii="Segoe UI" w:eastAsia="Times New Roman" w:hAnsi="Segoe UI" w:cs="Segoe UI"/>
-          <w:color w:val="24292E"/>
-          <w:sz w:val="24"/>
-          <w:szCs w:val="24"/>
-        </w:rPr>
-        <w:t>All SMEs will assess all competencies in the resume review step and breadth interview. However, only the SME for a specific parenthetical will conduct the depth interview for applicants who choose that parenthetical. If the applicant chooses more than one parenthetical, multiple SMEs (one from each parenthetical) may be required for the depth interview.</w:t>
-      </w:r>
-    </w:p>
-    <w:p>
-      <w:pPr>
-        <w:shd w:val="clear" w:color="auto" w:fill="FFFFFF"/>
-        <w:spacing w:before="360" w:after="240" w:line="240" w:lineRule="auto"/>
-        <w:outlineLvl w:val="2"/>
-        <w:rPr>
-          <w:rFonts w:ascii="Segoe UI" w:eastAsia="Times New Roman" w:hAnsi="Segoe UI" w:cs="Segoe UI"/>
-          <w:b/>
-          <w:bCs/>
-          <w:color w:val="24292E"/>
-          <w:sz w:val="30"/>
-          <w:szCs w:val="30"/>
-        </w:rPr>
-      </w:pPr>
-      <w:r>
-        <w:rPr>
-          <w:rFonts w:ascii="Segoe UI" w:eastAsia="Times New Roman" w:hAnsi="Segoe UI" w:cs="Segoe UI"/>
-          <w:b/>
-          <w:bCs/>
-          <w:color w:val="24292E"/>
-          <w:sz w:val="30"/>
-          <w:szCs w:val="30"/>
-        </w:rPr>
-        <w:t>Job Announcement</w:t>
-      </w:r>
-    </w:p>
-    <w:p>
-      <w:pPr>
-        <w:shd w:val="clear" w:color="auto" w:fill="FFFFFF"/>
-        <w:spacing w:after="0" w:line="240" w:lineRule="auto"/>
-        <w:rPr>
-          <w:rFonts w:ascii="Segoe UI" w:eastAsia="Times New Roman" w:hAnsi="Segoe UI" w:cs="Segoe UI"/>
-          <w:color w:val="24292E"/>
-          <w:sz w:val="24"/>
-          <w:szCs w:val="24"/>
-        </w:rPr>
-      </w:pPr>
-      <w:r>
-        <w:rPr>
-          <w:rFonts w:ascii="Segoe UI" w:eastAsia="Times New Roman" w:hAnsi="Segoe UI" w:cs="Segoe UI"/>
-          <w:color w:val="24292E"/>
-          <w:sz w:val="24"/>
-          <w:szCs w:val="24"/>
-        </w:rPr>
-        <w:t>The Job Announcement (JOA) will inform applicants that only the first </w:t>
-      </w:r>
-      <w:r>
-        <w:rPr>
-          <w:rFonts w:ascii="Consolas" w:eastAsia="Times New Roman" w:hAnsi="Consolas" w:cs="Courier New"/>
-          <w:color w:val="24292E"/>
-          <w:sz w:val="20"/>
-          <w:szCs w:val="20"/>
-        </w:rPr>
-        <w:t>{NUMBER}</w:t>
-      </w:r>
-      <w:r>
-        <w:rPr>
-          <w:rFonts w:ascii="Segoe UI" w:eastAsia="Times New Roman" w:hAnsi="Segoe UI" w:cs="Segoe UI"/>
-          <w:color w:val="24292E"/>
-          <w:sz w:val="24"/>
-          <w:szCs w:val="24"/>
-        </w:rPr>
-        <w:t> pages of their resume will be reviewed. However, SMEs can use the first </w:t>
-      </w:r>
-      <w:r>
-        <w:rPr>
-          <w:rFonts w:ascii="Consolas" w:eastAsia="Times New Roman" w:hAnsi="Consolas" w:cs="Courier New"/>
-          <w:color w:val="24292E"/>
-          <w:sz w:val="20"/>
-          <w:szCs w:val="20"/>
-        </w:rPr>
-        <w:t>{NUMBER}</w:t>
-      </w:r>
-      <w:r>
-        <w:rPr>
-          <w:rFonts w:ascii="Segoe UI" w:eastAsia="Times New Roman" w:hAnsi="Segoe UI" w:cs="Segoe UI"/>
-          <w:color w:val="24292E"/>
-          <w:sz w:val="24"/>
-          <w:szCs w:val="24"/>
-        </w:rPr>
-        <w:t xml:space="preserve"> pages of work experience should work experience not be listed until page two based on the use of </w:t>
-      </w:r>
-      <w:proofErr w:type="spellStart"/>
-      <w:r>
-        <w:rPr>
-          <w:rFonts w:ascii="Segoe UI" w:eastAsia="Times New Roman" w:hAnsi="Segoe UI" w:cs="Segoe UI"/>
-          <w:color w:val="24292E"/>
-          <w:sz w:val="24"/>
-          <w:szCs w:val="24"/>
-        </w:rPr>
-        <w:t>USAJobs</w:t>
-      </w:r>
-      <w:proofErr w:type="spellEnd"/>
-      <w:r>
-        <w:rPr>
-          <w:rFonts w:ascii="Segoe UI" w:eastAsia="Times New Roman" w:hAnsi="Segoe UI" w:cs="Segoe UI"/>
-          <w:color w:val="24292E"/>
-          <w:sz w:val="24"/>
-          <w:szCs w:val="24"/>
-        </w:rPr>
-        <w:t xml:space="preserve"> Resume Builder technology or another formatting issue.</w:t>
-      </w:r>
-    </w:p>
-    <w:p>
-      <w:pPr>
-        <w:shd w:val="clear" w:color="auto" w:fill="FFFFFF"/>
-        <w:spacing w:after="240" w:line="240" w:lineRule="auto"/>
-        <w:rPr>
-          <w:rFonts w:ascii="Segoe UI" w:eastAsia="Times New Roman" w:hAnsi="Segoe UI" w:cs="Segoe UI"/>
-          <w:color w:val="24292E"/>
-          <w:sz w:val="24"/>
-          <w:szCs w:val="24"/>
-        </w:rPr>
-      </w:pPr>
-      <w:r>
-        <w:rPr>
-          <w:rFonts w:ascii="Segoe UI" w:eastAsia="Times New Roman" w:hAnsi="Segoe UI" w:cs="Segoe UI"/>
-          <w:b/>
-          <w:bCs/>
-          <w:color w:val="24292E"/>
-          <w:sz w:val="24"/>
-          <w:szCs w:val="24"/>
-        </w:rPr>
-        <w:t>(Customize this content if the job announcement is for multiple parentheticals)</w:t>
-      </w:r>
-    </w:p>
-    <w:p>
-      <w:pPr>
-        <w:shd w:val="clear" w:color="auto" w:fill="FFFFFF"/>
-        <w:spacing w:after="0" w:line="240" w:lineRule="auto"/>
-        <w:rPr>
-          <w:rFonts w:ascii="Segoe UI" w:eastAsia="Times New Roman" w:hAnsi="Segoe UI" w:cs="Segoe UI"/>
-          <w:color w:val="24292E"/>
-          <w:sz w:val="24"/>
-          <w:szCs w:val="24"/>
-        </w:rPr>
-      </w:pPr>
-      <w:r>
-        <w:rPr>
-          <w:rFonts w:ascii="Segoe UI" w:eastAsia="Times New Roman" w:hAnsi="Segoe UI" w:cs="Segoe UI"/>
-          <w:color w:val="24292E"/>
-          <w:sz w:val="24"/>
-          <w:szCs w:val="24"/>
-        </w:rPr>
-        <w:t>During the application process, applicants will choose from a list of four parentheticals (including </w:t>
-      </w:r>
-      <w:r>
-        <w:rPr>
-          <w:rFonts w:ascii="Consolas" w:eastAsia="Times New Roman" w:hAnsi="Consolas" w:cs="Courier New"/>
-          <w:color w:val="24292E"/>
-          <w:sz w:val="20"/>
-          <w:szCs w:val="20"/>
-        </w:rPr>
-        <w:t>{GENERALIST ROLE NAME}</w:t>
-      </w:r>
-      <w:r>
-        <w:rPr>
-          <w:rFonts w:ascii="Segoe UI" w:eastAsia="Times New Roman" w:hAnsi="Segoe UI" w:cs="Segoe UI"/>
-          <w:color w:val="24292E"/>
-          <w:sz w:val="24"/>
-          <w:szCs w:val="24"/>
-        </w:rPr>
-        <w:t>). They will be told to choose no more than two, but if they choose more, they will only be considered for the first two selected (in the order listed on the USA Jobs posting). Applicants will then only be evaluated for up to two parentheticals, and thus can only be deemed qualified for up to two parentheticals.</w:t>
-      </w:r>
-    </w:p>
-    <w:p>
-      <w:pPr>
-        <w:shd w:val="clear" w:color="auto" w:fill="FFFFFF"/>
-        <w:spacing w:after="240" w:line="240" w:lineRule="auto"/>
-        <w:rPr>
-          <w:rFonts w:ascii="Segoe UI" w:eastAsia="Times New Roman" w:hAnsi="Segoe UI" w:cs="Segoe UI"/>
-          <w:color w:val="24292E"/>
-          <w:sz w:val="24"/>
-          <w:szCs w:val="24"/>
-        </w:rPr>
-      </w:pPr>
-      <w:r>
-        <w:rPr>
-          <w:rFonts w:ascii="Segoe UI" w:eastAsia="Times New Roman" w:hAnsi="Segoe UI" w:cs="Segoe UI"/>
-          <w:b/>
-          <w:bCs/>
-          <w:color w:val="24292E"/>
-          <w:sz w:val="24"/>
-          <w:szCs w:val="24"/>
-        </w:rPr>
-        <w:t>(Customize this content if the job announcement will be pulled early for any reason)</w:t>
-      </w:r>
-    </w:p>
-    <w:p>
-      <w:pPr>
-        <w:shd w:val="clear" w:color="auto" w:fill="FFFFFF"/>
-        <w:spacing w:after="240" w:line="240" w:lineRule="auto"/>
-        <w:rPr>
-          <w:rFonts w:ascii="Segoe UI" w:eastAsia="Times New Roman" w:hAnsi="Segoe UI" w:cs="Segoe UI"/>
-          <w:color w:val="24292E"/>
-          <w:sz w:val="24"/>
-          <w:szCs w:val="24"/>
-        </w:rPr>
-      </w:pPr>
-      <w:r>
-        <w:rPr>
-          <w:rFonts w:ascii="Segoe UI" w:eastAsia="Times New Roman" w:hAnsi="Segoe UI" w:cs="Segoe UI"/>
-          <w:color w:val="24292E"/>
-          <w:sz w:val="24"/>
-          <w:szCs w:val="24"/>
-        </w:rPr>
-        <w:t>This DE job announcement will close on midnight the day the number of applicants reaches 100, thus total applicants may exceed 100.</w:t>
-      </w:r>
-    </w:p>
-    <w:p>
-      <w:pPr>
-        <w:shd w:val="clear" w:color="auto" w:fill="FFFFFF"/>
-        <w:spacing w:before="360" w:after="240" w:line="240" w:lineRule="auto"/>
-        <w:outlineLvl w:val="2"/>
-        <w:rPr>
-          <w:rFonts w:ascii="Segoe UI" w:eastAsia="Times New Roman" w:hAnsi="Segoe UI" w:cs="Segoe UI"/>
-          <w:b/>
-          <w:bCs/>
-          <w:color w:val="24292E"/>
-          <w:sz w:val="30"/>
-          <w:szCs w:val="30"/>
-        </w:rPr>
-      </w:pPr>
-      <w:r>
-        <w:rPr>
-          <w:rFonts w:ascii="Segoe UI" w:eastAsia="Times New Roman" w:hAnsi="Segoe UI" w:cs="Segoe UI"/>
-          <w:b/>
-          <w:bCs/>
-          <w:color w:val="24292E"/>
-          <w:sz w:val="30"/>
-          <w:szCs w:val="30"/>
-        </w:rPr>
-        <w:t>Pre-Qualification Resume Review</w:t>
-      </w:r>
-    </w:p>
-    <w:p>
-      <w:pPr>
-        <w:shd w:val="clear" w:color="auto" w:fill="FFFFFF"/>
-        <w:spacing w:after="240" w:line="240" w:lineRule="auto"/>
-        <w:rPr>
-          <w:rFonts w:ascii="Segoe UI" w:eastAsia="Times New Roman" w:hAnsi="Segoe UI" w:cs="Segoe UI"/>
-          <w:color w:val="24292E"/>
-          <w:sz w:val="24"/>
-          <w:szCs w:val="24"/>
-        </w:rPr>
-      </w:pPr>
-      <w:r>
-        <w:rPr>
-          <w:rFonts w:ascii="Segoe UI" w:eastAsia="Times New Roman" w:hAnsi="Segoe UI" w:cs="Segoe UI"/>
-          <w:color w:val="24292E"/>
-          <w:sz w:val="24"/>
-          <w:szCs w:val="24"/>
-        </w:rPr>
-        <w:t>HR will review all resumes to remove applicants whose applications are ineligible for federal employment due to U.S. citizenship and requirements.</w:t>
-      </w:r>
-    </w:p>
-    <w:p>
-      <w:pPr>
-        <w:shd w:val="clear" w:color="auto" w:fill="FFFFFF"/>
-        <w:spacing w:after="240" w:line="240" w:lineRule="auto"/>
-        <w:rPr>
-          <w:rFonts w:ascii="Segoe UI" w:eastAsia="Times New Roman" w:hAnsi="Segoe UI" w:cs="Segoe UI"/>
-          <w:color w:val="24292E"/>
-          <w:sz w:val="24"/>
-          <w:szCs w:val="24"/>
-        </w:rPr>
-      </w:pPr>
-      <w:r>
-        <w:rPr>
-          <w:rFonts w:ascii="Segoe UI" w:eastAsia="Times New Roman" w:hAnsi="Segoe UI" w:cs="Segoe UI"/>
-          <w:color w:val="24292E"/>
-          <w:sz w:val="24"/>
-          <w:szCs w:val="24"/>
-        </w:rPr>
-        <w:t>For remaining applicants, their resumes will be reviewed by two to three SMEs. Two SMEs will each give a rating of </w:t>
-      </w:r>
-      <w:r>
-        <w:rPr>
-          <w:rFonts w:ascii="Segoe UI" w:eastAsia="Times New Roman" w:hAnsi="Segoe UI" w:cs="Segoe UI"/>
-          <w:b/>
-          <w:bCs/>
-          <w:color w:val="24292E"/>
-          <w:sz w:val="24"/>
-          <w:szCs w:val="24"/>
-        </w:rPr>
-        <w:t>Move Forward</w:t>
-      </w:r>
-      <w:r>
-        <w:rPr>
-          <w:rFonts w:ascii="Segoe UI" w:eastAsia="Times New Roman" w:hAnsi="Segoe UI" w:cs="Segoe UI"/>
-          <w:color w:val="24292E"/>
-          <w:sz w:val="24"/>
-          <w:szCs w:val="24"/>
-        </w:rPr>
-        <w:t> or </w:t>
-      </w:r>
-      <w:r>
-        <w:rPr>
-          <w:rFonts w:ascii="Segoe UI" w:eastAsia="Times New Roman" w:hAnsi="Segoe UI" w:cs="Segoe UI"/>
-          <w:b/>
-          <w:bCs/>
-          <w:color w:val="24292E"/>
-          <w:sz w:val="24"/>
-          <w:szCs w:val="24"/>
-        </w:rPr>
-        <w:t>Does Not Move Forward</w:t>
-      </w:r>
-      <w:r>
-        <w:rPr>
-          <w:rFonts w:ascii="Segoe UI" w:eastAsia="Times New Roman" w:hAnsi="Segoe UI" w:cs="Segoe UI"/>
-          <w:color w:val="24292E"/>
-          <w:sz w:val="24"/>
-          <w:szCs w:val="24"/>
-        </w:rPr>
-        <w:t>. A third SME may be needed to break a tie between the first two SME assessments. The appendix includes documents explaining the process by which applicants either move forward to passing score assessments or are screened out.</w:t>
-      </w:r>
-    </w:p>
-    <w:p>
-      <w:pPr>
-        <w:shd w:val="clear" w:color="auto" w:fill="FFFFFF"/>
-        <w:spacing w:after="240" w:line="240" w:lineRule="auto"/>
-        <w:rPr>
-          <w:rFonts w:ascii="Segoe UI" w:eastAsia="Times New Roman" w:hAnsi="Segoe UI" w:cs="Segoe UI"/>
-          <w:color w:val="24292E"/>
-          <w:sz w:val="24"/>
-          <w:szCs w:val="24"/>
-        </w:rPr>
-      </w:pPr>
-      <w:r>
-        <w:rPr>
-          <w:rFonts w:ascii="Segoe UI" w:eastAsia="Times New Roman" w:hAnsi="Segoe UI" w:cs="Segoe UI"/>
-          <w:b/>
-          <w:bCs/>
-          <w:color w:val="24292E"/>
-          <w:sz w:val="24"/>
-          <w:szCs w:val="24"/>
-        </w:rPr>
-        <w:t>See Appendix for resume review instructions ("Reviewing Resumes") and the Rating Guide.</w:t>
-      </w:r>
-    </w:p>
-    <w:p>
-      <w:pPr>
-        <w:shd w:val="clear" w:color="auto" w:fill="FFFFFF"/>
-        <w:spacing w:before="360" w:after="240" w:line="240" w:lineRule="auto"/>
-        <w:outlineLvl w:val="2"/>
-        <w:rPr>
-          <w:rFonts w:ascii="Segoe UI" w:eastAsia="Times New Roman" w:hAnsi="Segoe UI" w:cs="Segoe UI"/>
-          <w:b/>
-          <w:bCs/>
-          <w:color w:val="24292E"/>
-          <w:sz w:val="30"/>
-          <w:szCs w:val="30"/>
-        </w:rPr>
-      </w:pPr>
-      <w:r>
-        <w:rPr>
-          <w:rFonts w:ascii="Segoe UI" w:eastAsia="Times New Roman" w:hAnsi="Segoe UI" w:cs="Segoe UI"/>
-          <w:b/>
-          <w:bCs/>
-          <w:color w:val="24292E"/>
-          <w:sz w:val="30"/>
-          <w:szCs w:val="30"/>
-        </w:rPr>
-        <w:t>HR Resume Review</w:t>
-      </w:r>
-    </w:p>
-    <w:p>
-      <w:pPr>
-        <w:shd w:val="clear" w:color="auto" w:fill="FFFFFF"/>
-        <w:spacing w:after="240" w:line="240" w:lineRule="auto"/>
-        <w:rPr>
-          <w:rFonts w:ascii="Segoe UI" w:eastAsia="Times New Roman" w:hAnsi="Segoe UI" w:cs="Segoe UI"/>
-          <w:color w:val="24292E"/>
-          <w:sz w:val="24"/>
-          <w:szCs w:val="24"/>
-        </w:rPr>
-      </w:pPr>
-      <w:r>
-        <w:rPr>
-          <w:rFonts w:ascii="Segoe UI" w:eastAsia="Times New Roman" w:hAnsi="Segoe UI" w:cs="Segoe UI"/>
-          <w:color w:val="24292E"/>
-          <w:sz w:val="24"/>
-          <w:szCs w:val="24"/>
-        </w:rPr>
-        <w:lastRenderedPageBreak/>
-        <w:t>When the SME resume review is complete, HR will not be conducting a separate qualifications review to validate the SME decision. HR will instead ensure SMEs have provided necessary justification, as per the Resume Review Instructions document and SME resume review training. If any documentation is lacking, HR will work to ensure SMEs complete their notes.</w:t>
-      </w:r>
-    </w:p>
-    <w:p>
-      <w:pPr>
-        <w:shd w:val="clear" w:color="auto" w:fill="FFFFFF"/>
-        <w:spacing w:after="240" w:line="240" w:lineRule="auto"/>
-        <w:rPr>
-          <w:rFonts w:ascii="Segoe UI" w:eastAsia="Times New Roman" w:hAnsi="Segoe UI" w:cs="Segoe UI"/>
-          <w:color w:val="24292E"/>
-          <w:sz w:val="24"/>
-          <w:szCs w:val="24"/>
-        </w:rPr>
-      </w:pPr>
-      <w:r>
-        <w:rPr>
-          <w:rFonts w:ascii="Segoe UI" w:eastAsia="Times New Roman" w:hAnsi="Segoe UI" w:cs="Segoe UI"/>
-          <w:color w:val="24292E"/>
-          <w:sz w:val="24"/>
-          <w:szCs w:val="24"/>
-        </w:rPr>
-        <w:t>After resume review, HR may choose to conduct quick phone calls with each applicant who has moved forward to the next stage. The purpose of this call is to ensure the applicant is aware of key job details including location, salary, and background check. HR can also achieve this by emailing this information to the applicants along with their invitation to interview.</w:t>
-      </w:r>
-    </w:p>
-    <w:p>
-      <w:pPr>
-        <w:shd w:val="clear" w:color="auto" w:fill="FFFFFF"/>
-        <w:spacing w:after="240" w:line="240" w:lineRule="auto"/>
-        <w:rPr>
-          <w:rFonts w:ascii="Segoe UI" w:eastAsia="Times New Roman" w:hAnsi="Segoe UI" w:cs="Segoe UI"/>
-          <w:color w:val="24292E"/>
-          <w:sz w:val="24"/>
-          <w:szCs w:val="24"/>
-        </w:rPr>
-      </w:pPr>
-      <w:r>
-        <w:rPr>
-          <w:rFonts w:ascii="Segoe UI" w:eastAsia="Times New Roman" w:hAnsi="Segoe UI" w:cs="Segoe UI"/>
-          <w:color w:val="24292E"/>
-          <w:sz w:val="24"/>
-          <w:szCs w:val="24"/>
-        </w:rPr>
-        <w:t>Finally, when the scheduler emails the applicants instructions on how to schedule a time slot for their interview, the applicants will be told that the first round of phone interviews must take place within a given timeframe (e.g. 8 business days) in order for the applicant to be considered for the position. In addition, applicants will be instructed that they should respond within two business days to schedule their appointment, and if they don’t schedule the interview within one week of the email notice, they will be removed from consideration.</w:t>
-      </w:r>
-    </w:p>
-    <w:p>
-      <w:pPr>
-        <w:shd w:val="clear" w:color="auto" w:fill="FFFFFF"/>
-        <w:spacing w:before="360" w:after="240" w:line="240" w:lineRule="auto"/>
-        <w:outlineLvl w:val="2"/>
-        <w:rPr>
-          <w:rFonts w:ascii="Segoe UI" w:eastAsia="Times New Roman" w:hAnsi="Segoe UI" w:cs="Segoe UI"/>
-          <w:b/>
-          <w:bCs/>
-          <w:color w:val="24292E"/>
-          <w:sz w:val="30"/>
-          <w:szCs w:val="30"/>
-        </w:rPr>
-      </w:pPr>
-      <w:r>
-        <w:rPr>
-          <w:rFonts w:ascii="Segoe UI" w:eastAsia="Times New Roman" w:hAnsi="Segoe UI" w:cs="Segoe UI"/>
-          <w:b/>
-          <w:bCs/>
-          <w:color w:val="24292E"/>
-          <w:sz w:val="30"/>
-          <w:szCs w:val="30"/>
-        </w:rPr>
-        <w:t>Passing Score Assessments</w:t>
-      </w:r>
-    </w:p>
-    <w:p>
-      <w:pPr>
-        <w:shd w:val="clear" w:color="auto" w:fill="FFFFFF"/>
-        <w:spacing w:after="240" w:line="240" w:lineRule="auto"/>
-        <w:rPr>
-          <w:rFonts w:ascii="Segoe UI" w:eastAsia="Times New Roman" w:hAnsi="Segoe UI" w:cs="Segoe UI"/>
-          <w:color w:val="24292E"/>
-          <w:sz w:val="24"/>
-          <w:szCs w:val="24"/>
-        </w:rPr>
-      </w:pPr>
-      <w:r>
-        <w:rPr>
-          <w:rFonts w:ascii="Segoe UI" w:eastAsia="Times New Roman" w:hAnsi="Segoe UI" w:cs="Segoe UI"/>
-          <w:b/>
-          <w:bCs/>
-          <w:color w:val="24292E"/>
-          <w:sz w:val="24"/>
-          <w:szCs w:val="24"/>
-        </w:rPr>
-        <w:t>See Appendix for Understanding the OPM Pilot Process and how to use the Rating Guide.</w:t>
-      </w:r>
-    </w:p>
-    <w:p>
-      <w:pPr>
-        <w:shd w:val="clear" w:color="auto" w:fill="FFFFFF"/>
-        <w:spacing w:after="240" w:line="240" w:lineRule="auto"/>
-        <w:rPr>
-          <w:rFonts w:ascii="Segoe UI" w:eastAsia="Times New Roman" w:hAnsi="Segoe UI" w:cs="Segoe UI"/>
-          <w:color w:val="24292E"/>
-          <w:sz w:val="24"/>
-          <w:szCs w:val="24"/>
-        </w:rPr>
-      </w:pPr>
-      <w:r>
-        <w:rPr>
-          <w:rFonts w:ascii="Segoe UI" w:eastAsia="Times New Roman" w:hAnsi="Segoe UI" w:cs="Segoe UI"/>
-          <w:color w:val="24292E"/>
-          <w:sz w:val="24"/>
-          <w:szCs w:val="24"/>
-        </w:rPr>
-        <w:t>The passing score assessments examine which applicants meet the competencies and proficiency levels to determine who is qualified.</w:t>
-      </w:r>
-    </w:p>
-    <w:p>
-      <w:pPr>
-        <w:shd w:val="clear" w:color="auto" w:fill="FFFFFF"/>
-        <w:spacing w:after="240" w:line="240" w:lineRule="auto"/>
-        <w:rPr>
-          <w:rFonts w:ascii="Segoe UI" w:eastAsia="Times New Roman" w:hAnsi="Segoe UI" w:cs="Segoe UI"/>
-          <w:color w:val="24292E"/>
-          <w:sz w:val="24"/>
-          <w:szCs w:val="24"/>
-        </w:rPr>
-      </w:pPr>
-      <w:r>
-        <w:rPr>
-          <w:rFonts w:ascii="Segoe UI" w:eastAsia="Times New Roman" w:hAnsi="Segoe UI" w:cs="Segoe UI"/>
-          <w:color w:val="24292E"/>
-          <w:sz w:val="24"/>
-          <w:szCs w:val="24"/>
-        </w:rPr>
-        <w:t>As explained in "Understanding the OPM Pilot Process," the agency's SMEs will conduct the assessment hurdles and select which applicants do not move forward based on professionally developed assessments. Anyone an SME determines is unqualified based on the pre-determined technical competencies will not be added back after each round. Instead, HR will adjudicate and apply Veterans’ preference only to applicants who achieve the overall passing score after the second interview.</w:t>
-      </w:r>
-    </w:p>
-    <w:p>
-      <w:pPr>
-        <w:shd w:val="clear" w:color="auto" w:fill="FFFFFF"/>
-        <w:spacing w:after="240" w:line="240" w:lineRule="auto"/>
-        <w:rPr>
-          <w:rFonts w:ascii="Segoe UI" w:eastAsia="Times New Roman" w:hAnsi="Segoe UI" w:cs="Segoe UI"/>
-          <w:color w:val="24292E"/>
-          <w:sz w:val="24"/>
-          <w:szCs w:val="24"/>
-        </w:rPr>
-      </w:pPr>
-      <w:r>
-        <w:rPr>
-          <w:rFonts w:ascii="Segoe UI" w:eastAsia="Times New Roman" w:hAnsi="Segoe UI" w:cs="Segoe UI"/>
-          <w:color w:val="24292E"/>
-          <w:sz w:val="24"/>
-          <w:szCs w:val="24"/>
-        </w:rPr>
-        <w:t>During each phone interview, one SME will assess the competencies and proficiency levels defined during job analysis. The SME will write thorough notes about the applicant’s answers in the structured interview question guide.</w:t>
-      </w:r>
-    </w:p>
-    <w:p>
-      <w:pPr>
-        <w:shd w:val="clear" w:color="auto" w:fill="FFFFFF"/>
-        <w:spacing w:after="240" w:line="240" w:lineRule="auto"/>
-        <w:rPr>
-          <w:rFonts w:ascii="Segoe UI" w:eastAsia="Times New Roman" w:hAnsi="Segoe UI" w:cs="Segoe UI"/>
-          <w:color w:val="24292E"/>
-          <w:sz w:val="24"/>
-          <w:szCs w:val="24"/>
-        </w:rPr>
-      </w:pPr>
-      <w:r>
-        <w:rPr>
-          <w:rFonts w:ascii="Segoe UI" w:eastAsia="Times New Roman" w:hAnsi="Segoe UI" w:cs="Segoe UI"/>
-          <w:color w:val="24292E"/>
-          <w:sz w:val="24"/>
-          <w:szCs w:val="24"/>
-        </w:rPr>
-        <w:t>The SME assessing the applicant will provide an assessment rating based on the competencies and proficiency levels in the Rating Guide provided in the Appendix.</w:t>
-      </w:r>
-    </w:p>
-    <w:p>
-      <w:pPr>
-        <w:shd w:val="clear" w:color="auto" w:fill="FFFFFF"/>
-        <w:spacing w:before="360" w:after="240" w:line="240" w:lineRule="auto"/>
-        <w:outlineLvl w:val="2"/>
-        <w:rPr>
-          <w:rFonts w:ascii="Segoe UI" w:eastAsia="Times New Roman" w:hAnsi="Segoe UI" w:cs="Segoe UI"/>
-          <w:b/>
-          <w:bCs/>
-          <w:color w:val="24292E"/>
-          <w:sz w:val="30"/>
-          <w:szCs w:val="30"/>
-        </w:rPr>
-      </w:pPr>
-      <w:r>
-        <w:rPr>
-          <w:rFonts w:ascii="Segoe UI" w:eastAsia="Times New Roman" w:hAnsi="Segoe UI" w:cs="Segoe UI"/>
-          <w:b/>
-          <w:bCs/>
-          <w:color w:val="24292E"/>
-          <w:sz w:val="30"/>
-          <w:szCs w:val="30"/>
-        </w:rPr>
-        <w:t>HR Interview Assessment Review</w:t>
-      </w:r>
-    </w:p>
-    <w:p>
-      <w:pPr>
-        <w:shd w:val="clear" w:color="auto" w:fill="FFFFFF"/>
-        <w:spacing w:after="240" w:line="240" w:lineRule="auto"/>
-        <w:rPr>
-          <w:rFonts w:ascii="Segoe UI" w:eastAsia="Times New Roman" w:hAnsi="Segoe UI" w:cs="Segoe UI"/>
-          <w:color w:val="24292E"/>
-          <w:sz w:val="24"/>
-          <w:szCs w:val="24"/>
-        </w:rPr>
-      </w:pPr>
-      <w:r>
-        <w:rPr>
-          <w:rFonts w:ascii="Segoe UI" w:eastAsia="Times New Roman" w:hAnsi="Segoe UI" w:cs="Segoe UI"/>
-          <w:color w:val="24292E"/>
-          <w:sz w:val="24"/>
-          <w:szCs w:val="24"/>
-        </w:rPr>
-        <w:lastRenderedPageBreak/>
         <w:t>After each interview round, HR will review each SME's analysis within the interview template to ensure the SME provided the necessary justification. If any documentation is lacking, HR will work to ensure SMEs complete their notes. HR will transfer the rating into the final score using the provided transmutation table found in the Rating Guide.</w:t>
       </w:r>
     </w:p>
@@ -1490,8 +1560,11 @@
     <w:lsdException w:name="Table 3D effects 3" w:semiHidden="1" w:unhideWhenUsed="1"/>
     <w:lsdException w:name="Table Contemporary" w:semiHidden="1" w:unhideWhenUsed="1"/>
     <w:lsdException w:name="Table Elegant" w:semiHidden="1" w:unhideWhenUsed="1"/>
+    <w:lsdException w:name="Table Professional" w:semiHidden="1" w:unhideWhenUsed="1"/>
     <w:lsdException w:name="Table Subtle 1" w:semiHidden="1" w:unhideWhenUsed="1"/>
     <w:lsdException w:name="Table Subtle 2" w:semiHidden="1" w:unhideWhenUsed="1"/>
+    <w:lsdException w:name="Table Web 1" w:semiHidden="1" w:unhideWhenUsed="1"/>
+    <w:lsdException w:name="Table Web 2" w:semiHidden="1" w:unhideWhenUsed="1"/>
     <w:lsdException w:name="Table Web 3" w:semiHidden="1" w:unhideWhenUsed="1"/>
     <w:lsdException w:name="Balloon Text" w:semiHidden="1" w:unhideWhenUsed="1"/>
     <w:lsdException w:name="Table Grid" w:uiPriority="39"/>

</xml_diff>

<commit_message>
Updated template to include work sample or design portfolio as an example. This is Stephanie's revision to get us towards one larger template document. [Amends #130]
</commit_message>
<xml_diff>
--- a/toolkit/assessment-strategy/assessment-strategy-template.docx
+++ b/toolkit/assessment-strategy/assessment-strategy-template.docx
@@ -1,6 +1,6 @@
 
 <file path=word/document.xml><?xml version="1.0" encoding="utf-8"?>
-<w:document xmlns:wpc="http://schemas.microsoft.com/office/word/2010/wordprocessingCanvas" xmlns:cx="http://schemas.microsoft.com/office/drawing/2014/chartex" xmlns:cx1="http://schemas.microsoft.com/office/drawing/2015/9/8/chartex" xmlns:mc="http://schemas.openxmlformats.org/markup-compatibility/2006" xmlns:o="urn:schemas-microsoft-com:office:office" xmlns:r="http://schemas.openxmlformats.org/officeDocument/2006/relationships" xmlns:m="http://schemas.openxmlformats.org/officeDocument/2006/math" xmlns:v="urn:schemas-microsoft-com:vml" xmlns:wp14="http://schemas.microsoft.com/office/word/2010/wordprocessingDrawing" xmlns:wp="http://schemas.openxmlformats.org/drawingml/2006/wordprocessingDrawing" xmlns:w10="urn:schemas-microsoft-com:office:word" xmlns:w="http://schemas.openxmlformats.org/wordprocessingml/2006/main" xmlns:w14="http://schemas.microsoft.com/office/word/2010/wordml" xmlns:w15="http://schemas.microsoft.com/office/word/2012/wordml" xmlns:w16se="http://schemas.microsoft.com/office/word/2015/wordml/symex" xmlns:wpg="http://schemas.microsoft.com/office/word/2010/wordprocessingGroup" xmlns:wpi="http://schemas.microsoft.com/office/word/2010/wordprocessingInk" xmlns:wne="http://schemas.microsoft.com/office/word/2006/wordml" xmlns:wps="http://schemas.microsoft.com/office/word/2010/wordprocessingShape" mc:Ignorable="w14 w15 w16se wp14">
+<w:document xmlns:wpc="http://schemas.microsoft.com/office/word/2010/wordprocessingCanvas" xmlns:cx="http://schemas.microsoft.com/office/drawing/2014/chartex" xmlns:cx1="http://schemas.microsoft.com/office/drawing/2015/9/8/chartex" xmlns:cx2="http://schemas.microsoft.com/office/drawing/2015/10/21/chartex" xmlns:cx3="http://schemas.microsoft.com/office/drawing/2016/5/9/chartex" xmlns:cx4="http://schemas.microsoft.com/office/drawing/2016/5/10/chartex" xmlns:cx5="http://schemas.microsoft.com/office/drawing/2016/5/11/chartex" xmlns:cx6="http://schemas.microsoft.com/office/drawing/2016/5/12/chartex" xmlns:cx7="http://schemas.microsoft.com/office/drawing/2016/5/13/chartex" xmlns:cx8="http://schemas.microsoft.com/office/drawing/2016/5/14/chartex" xmlns:mc="http://schemas.openxmlformats.org/markup-compatibility/2006" xmlns:aink="http://schemas.microsoft.com/office/drawing/2016/ink" xmlns:am3d="http://schemas.microsoft.com/office/drawing/2017/model3d" xmlns:o="urn:schemas-microsoft-com:office:office" xmlns:r="http://schemas.openxmlformats.org/officeDocument/2006/relationships" xmlns:m="http://schemas.openxmlformats.org/officeDocument/2006/math" xmlns:v="urn:schemas-microsoft-com:vml" xmlns:wp14="http://schemas.microsoft.com/office/word/2010/wordprocessingDrawing" xmlns:wp="http://schemas.openxmlformats.org/drawingml/2006/wordprocessingDrawing" xmlns:w10="urn:schemas-microsoft-com:office:word" xmlns:w="http://schemas.openxmlformats.org/wordprocessingml/2006/main" xmlns:w14="http://schemas.microsoft.com/office/word/2010/wordml" xmlns:w15="http://schemas.microsoft.com/office/word/2012/wordml" xmlns:w16cid="http://schemas.microsoft.com/office/word/2016/wordml/cid" xmlns:w16se="http://schemas.microsoft.com/office/word/2015/wordml/symex" xmlns:wpg="http://schemas.microsoft.com/office/word/2010/wordprocessingGroup" xmlns:wpi="http://schemas.microsoft.com/office/word/2010/wordprocessingInk" xmlns:wne="http://schemas.microsoft.com/office/word/2006/wordml" xmlns:wps="http://schemas.microsoft.com/office/word/2010/wordprocessingShape" mc:Ignorable="w14 w15 w16se w16cid wp14">
   <w:body>
     <w:p>
       <w:pPr>
@@ -30,21 +30,7 @@
           <w:sz w:val="48"/>
           <w:szCs w:val="48"/>
         </w:rPr>
-        <w:t>Ass</w:t>
-      </w:r>
-      <w:bookmarkStart w:id="0" w:name="_GoBack"/>
-      <w:bookmarkEnd w:id="0"/>
-      <w:r>
-        <w:rPr>
-          <w:rFonts w:ascii="Segoe UI" w:eastAsia="Times New Roman" w:hAnsi="Segoe UI" w:cs="Segoe UI"/>
-          <w:b/>
-          <w:bCs/>
-          <w:color w:val="24292E"/>
-          <w:kern w:val="36"/>
-          <w:sz w:val="48"/>
-          <w:szCs w:val="48"/>
-        </w:rPr>
-        <w:t>essment Strategy</w:t>
+        <w:t>Assessment Strategy</w:t>
       </w:r>
     </w:p>
     <w:p>
@@ -193,6 +179,8 @@
           <w:szCs w:val="24"/>
         </w:rPr>
       </w:pPr>
+      <w:bookmarkStart w:id="0" w:name="_GoBack"/>
+      <w:bookmarkEnd w:id="0"/>
       <w:r>
         <w:rPr>
           <w:rFonts w:ascii="Times New Roman" w:eastAsia="Times New Roman" w:hAnsi="Times New Roman" w:cs="Times New Roman"/>
@@ -367,6 +355,15 @@
           <w:sz w:val="24"/>
           <w:szCs w:val="24"/>
         </w:rPr>
+        <w:t xml:space="preserve">the </w:t>
+      </w:r>
+      <w:r>
+        <w:rPr>
+          <w:rFonts w:ascii="Segoe UI" w:eastAsia="Times New Roman" w:hAnsi="Segoe UI" w:cs="Segoe UI"/>
+          <w:color w:val="24292E"/>
+          <w:sz w:val="24"/>
+          <w:szCs w:val="24"/>
+        </w:rPr>
         <w:t>USAJOBS</w:t>
       </w:r>
       <w:r>
@@ -385,26 +382,7 @@
           <w:sz w:val="24"/>
           <w:szCs w:val="24"/>
         </w:rPr>
-        <w:t xml:space="preserve"> Applicants will also be required to submit a </w:t>
-      </w:r>
-      <w:r>
-        <w:rPr>
-          <w:rFonts w:ascii="Segoe UI" w:eastAsia="Times New Roman" w:hAnsi="Segoe UI" w:cs="Segoe UI"/>
-          <w:color w:val="24292E"/>
-          <w:sz w:val="24"/>
-          <w:szCs w:val="24"/>
-          <w:highlight w:val="yellow"/>
-        </w:rPr>
-        <w:t>_____cover letter/work sample/design portfolio______</w:t>
-      </w:r>
-      <w:r>
-        <w:rPr>
-          <w:rFonts w:ascii="Segoe UI" w:eastAsia="Times New Roman" w:hAnsi="Segoe UI" w:cs="Segoe UI"/>
-          <w:color w:val="24292E"/>
-          <w:sz w:val="24"/>
-          <w:szCs w:val="24"/>
-        </w:rPr>
-        <w:t xml:space="preserve"> in order to be considered.</w:t>
+        <w:t xml:space="preserve"> </w:t>
       </w:r>
     </w:p>
     <w:p>
@@ -494,6 +472,133 @@
           <w:szCs w:val="24"/>
         </w:rPr>
         <w:t xml:space="preserve"> It will otherwise be open for a week.</w:t>
+      </w:r>
+    </w:p>
+    <w:p>
+      <w:pPr>
+        <w:shd w:val="clear" w:color="auto" w:fill="FFFFFF"/>
+        <w:spacing w:after="0" w:line="240" w:lineRule="auto"/>
+        <w:rPr>
+          <w:rFonts w:ascii="Segoe UI" w:eastAsia="Times New Roman" w:hAnsi="Segoe UI" w:cs="Segoe UI"/>
+          <w:color w:val="24292E"/>
+          <w:sz w:val="24"/>
+          <w:szCs w:val="24"/>
+        </w:rPr>
+      </w:pPr>
+      <w:r>
+        <w:rPr>
+          <w:rFonts w:ascii="Segoe UI" w:eastAsia="Times New Roman" w:hAnsi="Segoe UI" w:cs="Segoe UI"/>
+          <w:color w:val="24292E"/>
+          <w:sz w:val="24"/>
+          <w:szCs w:val="24"/>
+          <w:highlight w:val="yellow"/>
+        </w:rPr>
+        <w:t>[OPTIONAL</w:t>
+      </w:r>
+      <w:r>
+        <w:rPr>
+          <w:rFonts w:ascii="Segoe UI" w:eastAsia="Times New Roman" w:hAnsi="Segoe UI" w:cs="Segoe UI"/>
+          <w:color w:val="24292E"/>
+          <w:sz w:val="24"/>
+          <w:szCs w:val="24"/>
+          <w:highlight w:val="yellow"/>
+        </w:rPr>
+        <w:t xml:space="preserve"> – REMOVE IF NOT REQUIRED</w:t>
+      </w:r>
+      <w:r>
+        <w:rPr>
+          <w:rFonts w:ascii="Segoe UI" w:eastAsia="Times New Roman" w:hAnsi="Segoe UI" w:cs="Segoe UI"/>
+          <w:color w:val="24292E"/>
+          <w:sz w:val="24"/>
+          <w:szCs w:val="24"/>
+          <w:highlight w:val="yellow"/>
+        </w:rPr>
+        <w:t>]</w:t>
+      </w:r>
+    </w:p>
+    <w:p>
+      <w:pPr>
+        <w:shd w:val="clear" w:color="auto" w:fill="FFFFFF"/>
+        <w:spacing w:after="0" w:line="240" w:lineRule="auto"/>
+        <w:rPr>
+          <w:rFonts w:ascii="Segoe UI" w:eastAsia="Times New Roman" w:hAnsi="Segoe UI" w:cs="Segoe UI"/>
+          <w:color w:val="24292E"/>
+          <w:sz w:val="24"/>
+          <w:szCs w:val="24"/>
+        </w:rPr>
+      </w:pPr>
+      <w:r>
+        <w:rPr>
+          <w:rFonts w:ascii="Segoe UI" w:eastAsia="Times New Roman" w:hAnsi="Segoe UI" w:cs="Segoe UI"/>
+          <w:color w:val="24292E"/>
+          <w:sz w:val="24"/>
+          <w:szCs w:val="24"/>
+        </w:rPr>
+        <w:t>T</w:t>
+      </w:r>
+      <w:r>
+        <w:rPr>
+          <w:rFonts w:ascii="Segoe UI" w:eastAsia="Times New Roman" w:hAnsi="Segoe UI" w:cs="Segoe UI"/>
+          <w:color w:val="24292E"/>
+          <w:sz w:val="24"/>
+          <w:szCs w:val="24"/>
+        </w:rPr>
+        <w:t xml:space="preserve">he job announcement will </w:t>
+      </w:r>
+      <w:r>
+        <w:rPr>
+          <w:rFonts w:ascii="Segoe UI" w:eastAsia="Times New Roman" w:hAnsi="Segoe UI" w:cs="Segoe UI"/>
+          <w:color w:val="24292E"/>
+          <w:sz w:val="24"/>
+          <w:szCs w:val="24"/>
+        </w:rPr>
+        <w:t xml:space="preserve">require an </w:t>
+      </w:r>
+      <w:r>
+        <w:rPr>
+          <w:rFonts w:ascii="Segoe UI" w:eastAsia="Times New Roman" w:hAnsi="Segoe UI" w:cs="Segoe UI"/>
+          <w:color w:val="24292E"/>
+          <w:sz w:val="24"/>
+          <w:szCs w:val="24"/>
+        </w:rPr>
+        <w:t xml:space="preserve">applicant </w:t>
+      </w:r>
+      <w:r>
+        <w:rPr>
+          <w:rFonts w:ascii="Segoe UI" w:eastAsia="Times New Roman" w:hAnsi="Segoe UI" w:cs="Segoe UI"/>
+          <w:color w:val="24292E"/>
+          <w:sz w:val="24"/>
+          <w:szCs w:val="24"/>
+        </w:rPr>
+        <w:t>to</w:t>
+      </w:r>
+      <w:r>
+        <w:rPr>
+          <w:rFonts w:ascii="Segoe UI" w:eastAsia="Times New Roman" w:hAnsi="Segoe UI" w:cs="Segoe UI"/>
+          <w:color w:val="24292E"/>
+          <w:sz w:val="24"/>
+          <w:szCs w:val="24"/>
+        </w:rPr>
+        <w:t xml:space="preserve"> submit a </w:t>
+      </w:r>
+      <w:r>
+        <w:rPr>
+          <w:rFonts w:ascii="Segoe UI" w:eastAsia="Times New Roman" w:hAnsi="Segoe UI" w:cs="Segoe UI"/>
+          <w:color w:val="24292E"/>
+          <w:sz w:val="24"/>
+          <w:szCs w:val="24"/>
+          <w:highlight w:val="yellow"/>
+        </w:rPr>
+        <w:t>_____cover letter/work sample/design portfolio______</w:t>
+      </w:r>
+      <w:r>
+        <w:rPr>
+          <w:rFonts w:ascii="Segoe UI" w:eastAsia="Times New Roman" w:hAnsi="Segoe UI" w:cs="Segoe UI"/>
+          <w:color w:val="24292E"/>
+          <w:sz w:val="24"/>
+          <w:szCs w:val="24"/>
+        </w:rPr>
+        <w:t xml:space="preserve"> in order to be considered.</w:t>
       </w:r>
     </w:p>
     <w:p>
@@ -510,7 +615,12 @@
           <w:szCs w:val="30"/>
         </w:rPr>
       </w:pPr>
-      <w:r>
+    </w:p>
+    <w:p>
+      <w:pPr>
+        <w:shd w:val="clear" w:color="auto" w:fill="FFFFFF"/>
+        <w:spacing w:before="360" w:after="240" w:line="240" w:lineRule="auto"/>
+        <w:outlineLvl w:val="2"/>
         <w:rPr>
           <w:rFonts w:ascii="Segoe UI" w:eastAsia="Times New Roman" w:hAnsi="Segoe UI" w:cs="Segoe UI"/>
           <w:b/>
@@ -519,6 +629,16 @@
           <w:sz w:val="30"/>
           <w:szCs w:val="30"/>
         </w:rPr>
+      </w:pPr>
+      <w:r>
+        <w:rPr>
+          <w:rFonts w:ascii="Segoe UI" w:eastAsia="Times New Roman" w:hAnsi="Segoe UI" w:cs="Segoe UI"/>
+          <w:b/>
+          <w:bCs/>
+          <w:color w:val="24292E"/>
+          <w:sz w:val="30"/>
+          <w:szCs w:val="30"/>
+        </w:rPr>
         <w:t>Pre-Qualification Resume Review</w:t>
       </w:r>
     </w:p>
@@ -540,7 +660,6 @@
           <w:sz w:val="24"/>
           <w:szCs w:val="24"/>
         </w:rPr>
-        <w:lastRenderedPageBreak/>
         <w:t xml:space="preserve">HR will review all resumes to remove applicants whose applications are ineligible for federal employment due </w:t>
       </w:r>
       <w:r>
@@ -550,7 +669,52 @@
           <w:sz w:val="24"/>
           <w:szCs w:val="24"/>
         </w:rPr>
-        <w:t xml:space="preserve">not being U.S. citizenship or not attaching both a resume </w:t>
+        <w:t xml:space="preserve">to </w:t>
+      </w:r>
+      <w:r>
+        <w:rPr>
+          <w:rFonts w:ascii="Segoe UI" w:eastAsia="Times New Roman" w:hAnsi="Segoe UI" w:cs="Segoe UI"/>
+          <w:color w:val="24292E"/>
+          <w:sz w:val="24"/>
+          <w:szCs w:val="24"/>
+        </w:rPr>
+        <w:t xml:space="preserve">not being </w:t>
+      </w:r>
+      <w:r>
+        <w:rPr>
+          <w:rFonts w:ascii="Segoe UI" w:eastAsia="Times New Roman" w:hAnsi="Segoe UI" w:cs="Segoe UI"/>
+          <w:color w:val="24292E"/>
+          <w:sz w:val="24"/>
+          <w:szCs w:val="24"/>
+        </w:rPr>
+        <w:t xml:space="preserve">a </w:t>
+      </w:r>
+      <w:r>
+        <w:rPr>
+          <w:rFonts w:ascii="Segoe UI" w:eastAsia="Times New Roman" w:hAnsi="Segoe UI" w:cs="Segoe UI"/>
+          <w:color w:val="24292E"/>
+          <w:sz w:val="24"/>
+          <w:szCs w:val="24"/>
+        </w:rPr>
+        <w:t>U.S. citizen</w:t>
+      </w:r>
+      <w:r>
+        <w:rPr>
+          <w:rFonts w:ascii="Segoe UI" w:eastAsia="Times New Roman" w:hAnsi="Segoe UI" w:cs="Segoe UI"/>
+          <w:color w:val="24292E"/>
+          <w:sz w:val="24"/>
+          <w:szCs w:val="24"/>
+        </w:rPr>
+        <w:t xml:space="preserve"> </w:t>
+      </w:r>
+      <w:r>
+        <w:rPr>
+          <w:rFonts w:ascii="Segoe UI" w:eastAsia="Times New Roman" w:hAnsi="Segoe UI" w:cs="Segoe UI"/>
+          <w:color w:val="24292E"/>
+          <w:sz w:val="24"/>
+          <w:szCs w:val="24"/>
+        </w:rPr>
+        <w:t xml:space="preserve">or not attaching both a resume </w:t>
       </w:r>
       <w:r>
         <w:rPr>
@@ -1400,9 +1564,6 @@
     </w:p>
     <w:p>
       <w:pPr>
-        <w:shd w:val="clear" w:color="auto" w:fill="FFFFFF"/>
-        <w:spacing w:before="360" w:after="240" w:line="240" w:lineRule="auto"/>
-        <w:outlineLvl w:val="2"/>
         <w:rPr>
           <w:rFonts w:ascii="Segoe UI" w:eastAsia="Times New Roman" w:hAnsi="Segoe UI" w:cs="Segoe UI"/>
           <w:b/>
@@ -1421,6 +1582,18 @@
           <w:sz w:val="30"/>
           <w:szCs w:val="30"/>
         </w:rPr>
+        <w:br w:type="page"/>
+      </w:r>
+      <w:r>
+        <w:rPr>
+          <w:rFonts w:ascii="Segoe UI" w:eastAsia="Times New Roman" w:hAnsi="Segoe UI" w:cs="Segoe UI"/>
+          <w:b/>
+          <w:bCs/>
+          <w:color w:val="24292E"/>
+          <w:sz w:val="30"/>
+          <w:szCs w:val="30"/>
+        </w:rPr>
+        <w:lastRenderedPageBreak/>
         <w:t>HR Resume Review</w:t>
       </w:r>
     </w:p>
@@ -1469,17 +1642,7 @@
           <w:sz w:val="24"/>
           <w:szCs w:val="24"/>
         </w:rPr>
-        <w:t xml:space="preserve">he burden of the justification will be </w:t>
-      </w:r>
-      <w:r>
-        <w:rPr>
-          <w:rFonts w:ascii="Segoe UI" w:eastAsia="Times New Roman" w:hAnsi="Segoe UI" w:cs="Segoe UI"/>
-          <w:color w:val="24292E"/>
-          <w:sz w:val="24"/>
-          <w:szCs w:val="24"/>
-        </w:rPr>
-        <w:lastRenderedPageBreak/>
-        <w:t>limited to stating at least one competency or proficiency that is not reflected in the resume based on the SME’s expertise. The SME will add a line explaining why they feel it is not reflected for HR to review and for the case file.</w:t>
+        <w:t>he burden of the justification will be limited to stating at least one competency or proficiency that is not reflected in the resume based on the SME’s expertise. The SME will add a line explaining why they feel it is not reflected for HR to review and for the case file.</w:t>
       </w:r>
     </w:p>
     <w:p>
@@ -1833,6 +1996,29 @@
     </w:p>
     <w:p>
       <w:pPr>
+        <w:rPr>
+          <w:rFonts w:ascii="Segoe UI" w:eastAsia="Times New Roman" w:hAnsi="Segoe UI" w:cs="Segoe UI"/>
+          <w:b/>
+          <w:bCs/>
+          <w:color w:val="24292E"/>
+          <w:sz w:val="30"/>
+          <w:szCs w:val="30"/>
+        </w:rPr>
+      </w:pPr>
+      <w:r>
+        <w:rPr>
+          <w:rFonts w:ascii="Segoe UI" w:eastAsia="Times New Roman" w:hAnsi="Segoe UI" w:cs="Segoe UI"/>
+          <w:b/>
+          <w:bCs/>
+          <w:color w:val="24292E"/>
+          <w:sz w:val="30"/>
+          <w:szCs w:val="30"/>
+        </w:rPr>
+        <w:br w:type="page"/>
+      </w:r>
+    </w:p>
+    <w:p>
+      <w:pPr>
         <w:shd w:val="clear" w:color="auto" w:fill="FFFFFF"/>
         <w:spacing w:before="360" w:after="240" w:line="240" w:lineRule="auto"/>
         <w:outlineLvl w:val="2"/>
@@ -1854,6 +2040,7 @@
           <w:sz w:val="30"/>
           <w:szCs w:val="30"/>
         </w:rPr>
+        <w:lastRenderedPageBreak/>
         <w:t xml:space="preserve">Passing Score </w:t>
       </w:r>
       <w:r>
@@ -1961,7 +2148,6 @@
           <w:sz w:val="24"/>
           <w:szCs w:val="24"/>
         </w:rPr>
-        <w:lastRenderedPageBreak/>
         <w:t xml:space="preserve">As explained in "Understanding the </w:t>
       </w:r>
       <w:r>
@@ -2218,66 +2404,6 @@
         </w:rPr>
         <w:t> Give the applicant a "0" if the SME determined that the applicant’s answers did not meet proficiency levels for some or all competencies.</w:t>
       </w:r>
-    </w:p>
-    <w:p>
-      <w:pPr>
-        <w:spacing w:after="240" w:line="240" w:lineRule="auto"/>
-        <w:rPr>
-          <w:rFonts w:ascii="Times New Roman" w:eastAsia="Times New Roman" w:hAnsi="Times New Roman" w:cs="Times New Roman"/>
-          <w:sz w:val="24"/>
-          <w:szCs w:val="24"/>
-        </w:rPr>
-      </w:pPr>
-    </w:p>
-    <w:p>
-      <w:pPr>
-        <w:spacing w:after="240" w:line="240" w:lineRule="auto"/>
-        <w:rPr>
-          <w:rFonts w:ascii="Times New Roman" w:eastAsia="Times New Roman" w:hAnsi="Times New Roman" w:cs="Times New Roman"/>
-          <w:sz w:val="24"/>
-          <w:szCs w:val="24"/>
-        </w:rPr>
-      </w:pPr>
-    </w:p>
-    <w:p>
-      <w:pPr>
-        <w:spacing w:after="240" w:line="240" w:lineRule="auto"/>
-        <w:rPr>
-          <w:rFonts w:ascii="Times New Roman" w:eastAsia="Times New Roman" w:hAnsi="Times New Roman" w:cs="Times New Roman"/>
-          <w:sz w:val="24"/>
-          <w:szCs w:val="24"/>
-        </w:rPr>
-      </w:pPr>
-    </w:p>
-    <w:p>
-      <w:pPr>
-        <w:spacing w:after="240" w:line="240" w:lineRule="auto"/>
-        <w:rPr>
-          <w:rFonts w:ascii="Times New Roman" w:eastAsia="Times New Roman" w:hAnsi="Times New Roman" w:cs="Times New Roman"/>
-          <w:sz w:val="24"/>
-          <w:szCs w:val="24"/>
-        </w:rPr>
-      </w:pPr>
-    </w:p>
-    <w:p>
-      <w:pPr>
-        <w:spacing w:after="240" w:line="240" w:lineRule="auto"/>
-        <w:rPr>
-          <w:rFonts w:ascii="Times New Roman" w:eastAsia="Times New Roman" w:hAnsi="Times New Roman" w:cs="Times New Roman"/>
-          <w:sz w:val="24"/>
-          <w:szCs w:val="24"/>
-        </w:rPr>
-      </w:pPr>
-    </w:p>
-    <w:p>
-      <w:pPr>
-        <w:spacing w:after="240" w:line="240" w:lineRule="auto"/>
-        <w:rPr>
-          <w:rFonts w:ascii="Times New Roman" w:eastAsia="Times New Roman" w:hAnsi="Times New Roman" w:cs="Times New Roman"/>
-          <w:sz w:val="24"/>
-          <w:szCs w:val="24"/>
-        </w:rPr>
-      </w:pPr>
     </w:p>
     <w:p>
       <w:pPr>
@@ -2366,7 +2492,6 @@
                 <w:sz w:val="24"/>
                 <w:szCs w:val="24"/>
               </w:rPr>
-              <w:lastRenderedPageBreak/>
               <w:t>Interview 1 Assessment Rating</w:t>
             </w:r>
           </w:p>
@@ -3149,6 +3274,7 @@
                 <w:sz w:val="24"/>
                 <w:szCs w:val="24"/>
               </w:rPr>
+              <w:lastRenderedPageBreak/>
               <w:t>1 or 2</w:t>
             </w:r>
           </w:p>
@@ -3559,14 +3685,17 @@
           <w:sz w:val="24"/>
           <w:szCs w:val="24"/>
         </w:rPr>
-        <w:t>. HR will also ensure that the applicants who appear on the certificate are eligible at the grade level being hired for before issuing the certificate. Hiring Managers may choose to conduct additional interviews after receiving the certificate, or they can make immediate selections based on the resumes and interview transcripts.</w:t>
-      </w:r>
-    </w:p>
-    <w:p>
-      <w:pPr>
-        <w:shd w:val="clear" w:color="auto" w:fill="FFFFFF"/>
-        <w:spacing w:after="100" w:afterAutospacing="1" w:line="240" w:lineRule="auto"/>
-      </w:pPr>
+        <w:t>. HR will also ensure that the applicants who appear on the certificate are eligible at the grade level being hired for before issuing the certificate. Hiring Managers may choose to conduct additional interviews after receiving the certificate, or they can make immediate selections based on the resumes and interview transcripts</w:t>
+      </w:r>
+      <w:r>
+        <w:rPr>
+          <w:rFonts w:ascii="Segoe UI" w:eastAsia="Times New Roman" w:hAnsi="Segoe UI" w:cs="Segoe UI"/>
+          <w:color w:val="24292E"/>
+          <w:sz w:val="24"/>
+          <w:szCs w:val="24"/>
+        </w:rPr>
+        <w:t>.</w:t>
+      </w:r>
     </w:p>
     <w:sectPr>
       <w:pgSz w:w="12240" w:h="15840"/>
@@ -3579,7 +3708,7 @@
 </file>
 
 <file path=word/numbering.xml><?xml version="1.0" encoding="utf-8"?>
-<w:numbering xmlns:wpc="http://schemas.microsoft.com/office/word/2010/wordprocessingCanvas" xmlns:cx="http://schemas.microsoft.com/office/drawing/2014/chartex" xmlns:cx1="http://schemas.microsoft.com/office/drawing/2015/9/8/chartex" xmlns:mc="http://schemas.openxmlformats.org/markup-compatibility/2006" xmlns:o="urn:schemas-microsoft-com:office:office" xmlns:r="http://schemas.openxmlformats.org/officeDocument/2006/relationships" xmlns:m="http://schemas.openxmlformats.org/officeDocument/2006/math" xmlns:v="urn:schemas-microsoft-com:vml" xmlns:wp14="http://schemas.microsoft.com/office/word/2010/wordprocessingDrawing" xmlns:wp="http://schemas.openxmlformats.org/drawingml/2006/wordprocessingDrawing" xmlns:w10="urn:schemas-microsoft-com:office:word" xmlns:w="http://schemas.openxmlformats.org/wordprocessingml/2006/main" xmlns:w14="http://schemas.microsoft.com/office/word/2010/wordml" xmlns:w15="http://schemas.microsoft.com/office/word/2012/wordml" xmlns:w16se="http://schemas.microsoft.com/office/word/2015/wordml/symex" xmlns:wpg="http://schemas.microsoft.com/office/word/2010/wordprocessingGroup" xmlns:wpi="http://schemas.microsoft.com/office/word/2010/wordprocessingInk" xmlns:wne="http://schemas.microsoft.com/office/word/2006/wordml" xmlns:wps="http://schemas.microsoft.com/office/word/2010/wordprocessingShape" mc:Ignorable="w14 w15 w16se wp14">
+<w:numbering xmlns:wpc="http://schemas.microsoft.com/office/word/2010/wordprocessingCanvas" xmlns:cx="http://schemas.microsoft.com/office/drawing/2014/chartex" xmlns:cx1="http://schemas.microsoft.com/office/drawing/2015/9/8/chartex" xmlns:cx2="http://schemas.microsoft.com/office/drawing/2015/10/21/chartex" xmlns:cx3="http://schemas.microsoft.com/office/drawing/2016/5/9/chartex" xmlns:cx4="http://schemas.microsoft.com/office/drawing/2016/5/10/chartex" xmlns:cx5="http://schemas.microsoft.com/office/drawing/2016/5/11/chartex" xmlns:cx6="http://schemas.microsoft.com/office/drawing/2016/5/12/chartex" xmlns:cx7="http://schemas.microsoft.com/office/drawing/2016/5/13/chartex" xmlns:cx8="http://schemas.microsoft.com/office/drawing/2016/5/14/chartex" xmlns:mc="http://schemas.openxmlformats.org/markup-compatibility/2006" xmlns:aink="http://schemas.microsoft.com/office/drawing/2016/ink" xmlns:am3d="http://schemas.microsoft.com/office/drawing/2017/model3d" xmlns:o="urn:schemas-microsoft-com:office:office" xmlns:r="http://schemas.openxmlformats.org/officeDocument/2006/relationships" xmlns:m="http://schemas.openxmlformats.org/officeDocument/2006/math" xmlns:v="urn:schemas-microsoft-com:vml" xmlns:wp14="http://schemas.microsoft.com/office/word/2010/wordprocessingDrawing" xmlns:wp="http://schemas.openxmlformats.org/drawingml/2006/wordprocessingDrawing" xmlns:w10="urn:schemas-microsoft-com:office:word" xmlns:w="http://schemas.openxmlformats.org/wordprocessingml/2006/main" xmlns:w14="http://schemas.microsoft.com/office/word/2010/wordml" xmlns:w15="http://schemas.microsoft.com/office/word/2012/wordml" xmlns:w16cid="http://schemas.microsoft.com/office/word/2016/wordml/cid" xmlns:w16se="http://schemas.microsoft.com/office/word/2015/wordml/symex" xmlns:wpg="http://schemas.microsoft.com/office/word/2010/wordprocessingGroup" xmlns:wpi="http://schemas.microsoft.com/office/word/2010/wordprocessingInk" xmlns:wne="http://schemas.microsoft.com/office/word/2006/wordml" xmlns:wps="http://schemas.microsoft.com/office/word/2010/wordprocessingShape" mc:Ignorable="w14 w15 w16se w16cid wp14">
   <w:abstractNum w:abstractNumId="0" w15:restartNumberingAfterBreak="0">
     <w:nsid w:val="19A86747"/>
     <w:multiLevelType w:val="multilevel"/>
@@ -4040,7 +4169,7 @@
 </file>
 
 <file path=word/styles.xml><?xml version="1.0" encoding="utf-8"?>
-<w:styles xmlns:mc="http://schemas.openxmlformats.org/markup-compatibility/2006" xmlns:r="http://schemas.openxmlformats.org/officeDocument/2006/relationships" xmlns:w="http://schemas.openxmlformats.org/wordprocessingml/2006/main" xmlns:w14="http://schemas.microsoft.com/office/word/2010/wordml" xmlns:w15="http://schemas.microsoft.com/office/word/2012/wordml" xmlns:w16se="http://schemas.microsoft.com/office/word/2015/wordml/symex" mc:Ignorable="w14 w15 w16se">
+<w:styles xmlns:mc="http://schemas.openxmlformats.org/markup-compatibility/2006" xmlns:r="http://schemas.openxmlformats.org/officeDocument/2006/relationships" xmlns:w="http://schemas.openxmlformats.org/wordprocessingml/2006/main" xmlns:w14="http://schemas.microsoft.com/office/word/2010/wordml" xmlns:w15="http://schemas.microsoft.com/office/word/2012/wordml" xmlns:w16cid="http://schemas.microsoft.com/office/word/2016/wordml/cid" xmlns:w16se="http://schemas.microsoft.com/office/word/2015/wordml/symex" mc:Ignorable="w14 w15 w16se w16cid">
   <w:docDefaults>
     <w:rPrDefault>
       <w:rPr>
@@ -4056,7 +4185,7 @@
       </w:pPr>
     </w:pPrDefault>
   </w:docDefaults>
-  <w:latentStyles w:defLockedState="0" w:defUIPriority="99" w:defSemiHidden="0" w:defUnhideWhenUsed="0" w:defQFormat="0" w:count="371">
+  <w:latentStyles w:defLockedState="0" w:defUIPriority="99" w:defSemiHidden="0" w:defUnhideWhenUsed="0" w:defQFormat="0" w:count="376">
     <w:lsdException w:name="Normal" w:uiPriority="0" w:qFormat="1"/>
     <w:lsdException w:name="heading 1" w:uiPriority="9" w:qFormat="1"/>
     <w:lsdException w:name="heading 2" w:semiHidden="1" w:uiPriority="9" w:unhideWhenUsed="1" w:qFormat="1"/>
@@ -4162,7 +4291,6 @@
     <w:lsdException w:name="HTML Sample" w:semiHidden="1" w:unhideWhenUsed="1"/>
     <w:lsdException w:name="HTML Typewriter" w:semiHidden="1" w:unhideWhenUsed="1"/>
     <w:lsdException w:name="HTML Variable" w:semiHidden="1" w:unhideWhenUsed="1"/>
-    <w:lsdException w:name="Normal Table" w:semiHidden="1" w:unhideWhenUsed="1"/>
     <w:lsdException w:name="annotation subject" w:semiHidden="1" w:unhideWhenUsed="1"/>
     <w:lsdException w:name="No List" w:semiHidden="1" w:unhideWhenUsed="1"/>
     <w:lsdException w:name="Outline List 1" w:semiHidden="1" w:unhideWhenUsed="1"/>
@@ -4205,11 +4333,8 @@
     <w:lsdException w:name="Table Contemporary" w:semiHidden="1" w:unhideWhenUsed="1"/>
     <w:lsdException w:name="Table Elegant" w:semiHidden="1" w:unhideWhenUsed="1"/>
     <w:lsdException w:name="Table Professional" w:semiHidden="1" w:unhideWhenUsed="1"/>
-    <w:lsdException w:name="Table Subtle 1" w:semiHidden="1" w:unhideWhenUsed="1"/>
     <w:lsdException w:name="Table Subtle 2" w:semiHidden="1" w:unhideWhenUsed="1"/>
     <w:lsdException w:name="Table Web 1" w:semiHidden="1" w:unhideWhenUsed="1"/>
-    <w:lsdException w:name="Table Web 2" w:semiHidden="1" w:unhideWhenUsed="1"/>
-    <w:lsdException w:name="Table Web 3" w:semiHidden="1" w:unhideWhenUsed="1"/>
     <w:lsdException w:name="Balloon Text" w:semiHidden="1" w:unhideWhenUsed="1"/>
     <w:lsdException w:name="Table Grid" w:uiPriority="39"/>
     <w:lsdException w:name="Table Theme" w:semiHidden="1" w:unhideWhenUsed="1"/>
@@ -4428,6 +4553,11 @@
     <w:lsdException w:name="List Table 5 Dark Accent 6" w:uiPriority="50"/>
     <w:lsdException w:name="List Table 6 Colorful Accent 6" w:uiPriority="51"/>
     <w:lsdException w:name="List Table 7 Colorful Accent 6" w:uiPriority="52"/>
+    <w:lsdException w:name="Mention" w:semiHidden="1" w:unhideWhenUsed="1"/>
+    <w:lsdException w:name="Smart Hyperlink" w:semiHidden="1" w:unhideWhenUsed="1"/>
+    <w:lsdException w:name="Hashtag" w:semiHidden="1" w:unhideWhenUsed="1"/>
+    <w:lsdException w:name="Unresolved Mention" w:semiHidden="1" w:unhideWhenUsed="1"/>
+    <w:lsdException w:name="Smart Link" w:semiHidden="1" w:unhideWhenUsed="1"/>
   </w:latentStyles>
   <w:style w:type="paragraph" w:default="1" w:styleId="Normal">
     <w:name w:val="Normal"/>

</xml_diff>

<commit_message>
Updates the diagram, removes the cover letter as a requirement and makes work samples optional. [Fixes #130]
</commit_message>
<xml_diff>
--- a/toolkit/assessment-strategy/assessment-strategy-template.docx
+++ b/toolkit/assessment-strategy/assessment-strategy-template.docx
@@ -103,9 +103,9 @@
           <w:szCs w:val="24"/>
         </w:rPr>
         <w:drawing>
-          <wp:inline distT="0" distB="0" distL="0" distR="0" wp14:anchorId="26C2035C" wp14:editId="3CC96352">
-            <wp:extent cx="5943600" cy="2042795"/>
-            <wp:effectExtent l="0" t="0" r="0" b="1905"/>
+          <wp:inline distT="0" distB="0" distL="0" distR="0" wp14:anchorId="26C2035C" wp14:editId="61251D85">
+            <wp:extent cx="6027308" cy="2186518"/>
+            <wp:effectExtent l="0" t="0" r="5715" b="0"/>
             <wp:docPr id="1" name="Picture 1"/>
             <wp:cNvGraphicFramePr>
               <a:graphicFrameLocks xmlns:a="http://schemas.openxmlformats.org/drawingml/2006/main" noChangeAspect="1"/>
@@ -127,7 +127,6 @@
                         </a:ext>
                       </a:extLst>
                     </a:blip>
-                    <a:srcRect/>
                     <a:stretch>
                       <a:fillRect/>
                     </a:stretch>
@@ -135,7 +134,7 @@
                   <pic:spPr bwMode="auto">
                     <a:xfrm>
                       <a:off x="0" y="0"/>
-                      <a:ext cx="5943600" cy="2042795"/>
+                      <a:ext cx="6054667" cy="2196443"/>
                     </a:xfrm>
                     <a:prstGeom prst="rect">
                       <a:avLst/>
@@ -179,6 +178,14 @@
           <w:szCs w:val="24"/>
         </w:rPr>
       </w:pPr>
+      <w:r>
+        <w:rPr>
+          <w:rFonts w:ascii="Times New Roman" w:eastAsia="Times New Roman" w:hAnsi="Times New Roman" w:cs="Times New Roman"/>
+          <w:sz w:val="24"/>
+          <w:szCs w:val="24"/>
+        </w:rPr>
+        <w:t>See “Understanding the SME-QA Process” for more details on ho</w:t>
+      </w:r>
       <w:bookmarkStart w:id="0" w:name="_GoBack"/>
       <w:bookmarkEnd w:id="0"/>
       <w:r>
@@ -187,7 +194,7 @@
           <w:sz w:val="24"/>
           <w:szCs w:val="24"/>
         </w:rPr>
-        <w:t>See “Understanding the SME-QA Process” for more details on how this process compares to more typical DE hiring actions.</w:t>
+        <w:t>w this process compares to more typical DE hiring actions.</w:t>
       </w:r>
     </w:p>
     <w:p>
@@ -534,52 +541,7 @@
           <w:sz w:val="24"/>
           <w:szCs w:val="24"/>
         </w:rPr>
-        <w:t>T</w:t>
-      </w:r>
-      <w:r>
-        <w:rPr>
-          <w:rFonts w:ascii="Segoe UI" w:eastAsia="Times New Roman" w:hAnsi="Segoe UI" w:cs="Segoe UI"/>
-          <w:color w:val="24292E"/>
-          <w:sz w:val="24"/>
-          <w:szCs w:val="24"/>
-        </w:rPr>
-        <w:t xml:space="preserve">he job announcement will </w:t>
-      </w:r>
-      <w:r>
-        <w:rPr>
-          <w:rFonts w:ascii="Segoe UI" w:eastAsia="Times New Roman" w:hAnsi="Segoe UI" w:cs="Segoe UI"/>
-          <w:color w:val="24292E"/>
-          <w:sz w:val="24"/>
-          <w:szCs w:val="24"/>
-        </w:rPr>
-        <w:t xml:space="preserve">require an </w:t>
-      </w:r>
-      <w:r>
-        <w:rPr>
-          <w:rFonts w:ascii="Segoe UI" w:eastAsia="Times New Roman" w:hAnsi="Segoe UI" w:cs="Segoe UI"/>
-          <w:color w:val="24292E"/>
-          <w:sz w:val="24"/>
-          <w:szCs w:val="24"/>
-        </w:rPr>
-        <w:t xml:space="preserve">applicant </w:t>
-      </w:r>
-      <w:r>
-        <w:rPr>
-          <w:rFonts w:ascii="Segoe UI" w:eastAsia="Times New Roman" w:hAnsi="Segoe UI" w:cs="Segoe UI"/>
-          <w:color w:val="24292E"/>
-          <w:sz w:val="24"/>
-          <w:szCs w:val="24"/>
-        </w:rPr>
-        <w:t>to</w:t>
-      </w:r>
-      <w:r>
-        <w:rPr>
-          <w:rFonts w:ascii="Segoe UI" w:eastAsia="Times New Roman" w:hAnsi="Segoe UI" w:cs="Segoe UI"/>
-          <w:color w:val="24292E"/>
-          <w:sz w:val="24"/>
-          <w:szCs w:val="24"/>
-        </w:rPr>
-        <w:t xml:space="preserve"> submit a </w:t>
+        <w:t xml:space="preserve">The job announcement will require an applicant to submit a </w:t>
       </w:r>
       <w:r>
         <w:rPr>
@@ -589,7 +551,7 @@
           <w:szCs w:val="24"/>
           <w:highlight w:val="yellow"/>
         </w:rPr>
-        <w:t>_____cover letter/work sample/design portfolio______</w:t>
+        <w:t>_____work sample/design portfolio______</w:t>
       </w:r>
       <w:r>
         <w:rPr>
@@ -755,6 +717,16 @@
           <w:szCs w:val="24"/>
           <w:highlight w:val="yellow"/>
         </w:rPr>
+        <w:t xml:space="preserve"> (if required)</w:t>
+      </w:r>
+      <w:r>
+        <w:rPr>
+          <w:rFonts w:ascii="Segoe UI" w:eastAsia="Times New Roman" w:hAnsi="Segoe UI" w:cs="Segoe UI"/>
+          <w:color w:val="24292E"/>
+          <w:sz w:val="24"/>
+          <w:szCs w:val="24"/>
+          <w:highlight w:val="yellow"/>
+        </w:rPr>
         <w:t>.</w:t>
       </w:r>
       <w:r>
@@ -804,7 +776,17 @@
           <w:szCs w:val="24"/>
           <w:highlight w:val="yellow"/>
         </w:rPr>
-        <w:t>work samples</w:t>
+        <w:t>work sample</w:t>
+      </w:r>
+      <w:r>
+        <w:rPr>
+          <w:rFonts w:ascii="Segoe UI" w:eastAsia="Times New Roman" w:hAnsi="Segoe UI" w:cs="Segoe UI"/>
+          <w:color w:val="24292E"/>
+          <w:sz w:val="24"/>
+          <w:szCs w:val="24"/>
+          <w:highlight w:val="yellow"/>
+        </w:rPr>
+        <w:t>s (if required)</w:t>
       </w:r>
       <w:r>
         <w:rPr>
@@ -4291,6 +4273,7 @@
     <w:lsdException w:name="HTML Sample" w:semiHidden="1" w:unhideWhenUsed="1"/>
     <w:lsdException w:name="HTML Typewriter" w:semiHidden="1" w:unhideWhenUsed="1"/>
     <w:lsdException w:name="HTML Variable" w:semiHidden="1" w:unhideWhenUsed="1"/>
+    <w:lsdException w:name="Normal Table" w:semiHidden="1" w:unhideWhenUsed="1"/>
     <w:lsdException w:name="annotation subject" w:semiHidden="1" w:unhideWhenUsed="1"/>
     <w:lsdException w:name="No List" w:semiHidden="1" w:unhideWhenUsed="1"/>
     <w:lsdException w:name="Outline List 1" w:semiHidden="1" w:unhideWhenUsed="1"/>
@@ -4333,8 +4316,11 @@
     <w:lsdException w:name="Table Contemporary" w:semiHidden="1" w:unhideWhenUsed="1"/>
     <w:lsdException w:name="Table Elegant" w:semiHidden="1" w:unhideWhenUsed="1"/>
     <w:lsdException w:name="Table Professional" w:semiHidden="1" w:unhideWhenUsed="1"/>
+    <w:lsdException w:name="Table Subtle 1" w:semiHidden="1" w:unhideWhenUsed="1"/>
     <w:lsdException w:name="Table Subtle 2" w:semiHidden="1" w:unhideWhenUsed="1"/>
     <w:lsdException w:name="Table Web 1" w:semiHidden="1" w:unhideWhenUsed="1"/>
+    <w:lsdException w:name="Table Web 2" w:semiHidden="1" w:unhideWhenUsed="1"/>
+    <w:lsdException w:name="Table Web 3" w:semiHidden="1" w:unhideWhenUsed="1"/>
     <w:lsdException w:name="Balloon Text" w:semiHidden="1" w:unhideWhenUsed="1"/>
     <w:lsdException w:name="Table Grid" w:uiPriority="39"/>
     <w:lsdException w:name="Table Theme" w:semiHidden="1" w:unhideWhenUsed="1"/>

</xml_diff>